<commit_message>
final stage antes de modificar-versión de avance de tesis
</commit_message>
<xml_diff>
--- a/doc/avance-tesis-revA.docx
+++ b/doc/avance-tesis-revA.docx
@@ -10,8 +10,6 @@
           <w:caps/>
         </w:rPr>
       </w:pPr>
-      <w:bookmarkStart w:id="0" w:name="_GoBack"/>
-      <w:bookmarkEnd w:id="0"/>
       <w:r>
         <w:rPr>
           <w:noProof/>
@@ -82,12 +80,14 @@
         <w:rPr>
           <w:b/>
           <w:caps/>
+          <w:sz w:val="28"/>
         </w:rPr>
       </w:pPr>
       <w:r>
         <w:rPr>
           <w:b/>
           <w:caps/>
+          <w:sz w:val="28"/>
         </w:rPr>
         <w:t>“Competencia en precios minoristas de combustibles líquidos de Lima Metropolitana”</w:t>
       </w:r>
@@ -115,12 +115,16 @@
         <w:spacing w:after="200" w:line="276" w:lineRule="auto"/>
         <w:jc w:val="center"/>
         <w:rPr>
+          <w:rFonts w:asciiTheme="majorHAnsi" w:hAnsiTheme="majorHAnsi" w:cstheme="majorHAnsi"/>
           <w:b/>
+          <w:sz w:val="28"/>
         </w:rPr>
       </w:pPr>
       <w:r>
         <w:rPr>
+          <w:rFonts w:asciiTheme="majorHAnsi" w:hAnsiTheme="majorHAnsi" w:cstheme="majorHAnsi"/>
           <w:b/>
+          <w:sz w:val="28"/>
         </w:rPr>
         <w:t>Curso: Taller de Investigación</w:t>
       </w:r>
@@ -130,12 +134,16 @@
         <w:spacing w:after="200" w:line="276" w:lineRule="auto"/>
         <w:jc w:val="center"/>
         <w:rPr>
+          <w:rFonts w:asciiTheme="majorHAnsi" w:hAnsiTheme="majorHAnsi" w:cstheme="majorHAnsi"/>
           <w:b/>
+          <w:sz w:val="28"/>
         </w:rPr>
       </w:pPr>
       <w:r>
         <w:rPr>
+          <w:rFonts w:asciiTheme="majorHAnsi" w:hAnsiTheme="majorHAnsi" w:cstheme="majorHAnsi"/>
           <w:b/>
+          <w:sz w:val="28"/>
         </w:rPr>
         <w:t>AVANCE PARCIAL</w:t>
       </w:r>
@@ -145,7 +153,9 @@
         <w:spacing w:after="200" w:line="276" w:lineRule="auto"/>
         <w:jc w:val="center"/>
         <w:rPr>
+          <w:rFonts w:asciiTheme="majorHAnsi" w:hAnsiTheme="majorHAnsi" w:cstheme="majorHAnsi"/>
           <w:b/>
+          <w:sz w:val="28"/>
         </w:rPr>
       </w:pPr>
     </w:p>
@@ -154,7 +164,9 @@
         <w:spacing w:after="200" w:line="276" w:lineRule="auto"/>
         <w:jc w:val="center"/>
         <w:rPr>
+          <w:rFonts w:asciiTheme="majorHAnsi" w:hAnsiTheme="majorHAnsi" w:cstheme="majorHAnsi"/>
           <w:b/>
+          <w:sz w:val="28"/>
         </w:rPr>
       </w:pPr>
     </w:p>
@@ -163,12 +175,16 @@
         <w:spacing w:after="200" w:line="276" w:lineRule="auto"/>
         <w:jc w:val="center"/>
         <w:rPr>
+          <w:rFonts w:asciiTheme="majorHAnsi" w:hAnsiTheme="majorHAnsi" w:cstheme="majorHAnsi"/>
           <w:b/>
+          <w:sz w:val="28"/>
         </w:rPr>
       </w:pPr>
       <w:r>
         <w:rPr>
+          <w:rFonts w:asciiTheme="majorHAnsi" w:hAnsiTheme="majorHAnsi" w:cstheme="majorHAnsi"/>
           <w:b/>
+          <w:sz w:val="28"/>
         </w:rPr>
         <w:t>Presentado por:</w:t>
       </w:r>
@@ -178,7 +194,9 @@
         <w:spacing w:after="200" w:line="276" w:lineRule="auto"/>
         <w:jc w:val="center"/>
         <w:rPr>
+          <w:rFonts w:asciiTheme="majorHAnsi" w:hAnsiTheme="majorHAnsi" w:cstheme="majorHAnsi"/>
           <w:b/>
+          <w:sz w:val="28"/>
         </w:rPr>
       </w:pPr>
     </w:p>
@@ -187,12 +205,16 @@
         <w:spacing w:after="200" w:line="276" w:lineRule="auto"/>
         <w:jc w:val="center"/>
         <w:rPr>
+          <w:rFonts w:asciiTheme="majorHAnsi" w:hAnsiTheme="majorHAnsi" w:cstheme="majorHAnsi"/>
           <w:b/>
+          <w:sz w:val="28"/>
         </w:rPr>
       </w:pPr>
       <w:r>
         <w:rPr>
+          <w:rFonts w:asciiTheme="majorHAnsi" w:hAnsiTheme="majorHAnsi" w:cstheme="majorHAnsi"/>
           <w:b/>
+          <w:sz w:val="28"/>
         </w:rPr>
         <w:t>Sr. Diego Nicolás Uriarte Cáceres</w:t>
       </w:r>
@@ -202,7 +224,9 @@
         <w:spacing w:after="200" w:line="276" w:lineRule="auto"/>
         <w:jc w:val="center"/>
         <w:rPr>
+          <w:rFonts w:asciiTheme="majorHAnsi" w:hAnsiTheme="majorHAnsi" w:cstheme="majorHAnsi"/>
           <w:b/>
+          <w:sz w:val="28"/>
         </w:rPr>
       </w:pPr>
     </w:p>
@@ -211,7 +235,9 @@
         <w:spacing w:after="200" w:line="276" w:lineRule="auto"/>
         <w:jc w:val="center"/>
         <w:rPr>
+          <w:rFonts w:asciiTheme="majorHAnsi" w:hAnsiTheme="majorHAnsi" w:cstheme="majorHAnsi"/>
           <w:b/>
+          <w:sz w:val="28"/>
         </w:rPr>
       </w:pPr>
     </w:p>
@@ -220,7 +246,9 @@
         <w:spacing w:after="200" w:line="276" w:lineRule="auto"/>
         <w:jc w:val="center"/>
         <w:rPr>
+          <w:rFonts w:asciiTheme="majorHAnsi" w:hAnsiTheme="majorHAnsi" w:cstheme="majorHAnsi"/>
           <w:b/>
+          <w:sz w:val="28"/>
         </w:rPr>
       </w:pPr>
     </w:p>
@@ -229,31 +257,51 @@
         <w:spacing w:after="200" w:line="276" w:lineRule="auto"/>
         <w:jc w:val="center"/>
         <w:rPr>
-          <w:rFonts w:ascii="Helvetica" w:hAnsi="Helvetica" w:cs="Helvetica"/>
+          <w:rFonts w:asciiTheme="majorHAnsi" w:hAnsiTheme="majorHAnsi" w:cstheme="majorHAnsi"/>
           <w:b/>
           <w:bCs/>
           <w:color w:val="202124"/>
           <w:spacing w:val="3"/>
-          <w:sz w:val="19"/>
           <w:szCs w:val="19"/>
           <w:lang w:val="es-ES"/>
         </w:rPr>
       </w:pPr>
       <w:r>
         <w:rPr>
+          <w:rFonts w:asciiTheme="majorHAnsi" w:hAnsiTheme="majorHAnsi" w:cstheme="majorHAnsi"/>
           <w:b/>
-        </w:rPr>
-        <w:t xml:space="preserve">Asesor: </w:t>
-      </w:r>
-      <w:r>
-        <w:rPr>
-          <w:rFonts w:ascii="Helvetica" w:hAnsi="Helvetica" w:cs="Helvetica"/>
+          <w:sz w:val="28"/>
+        </w:rPr>
+        <w:t>Ase</w:t>
+      </w:r>
+      <w:bookmarkStart w:id="0" w:name="_GoBack"/>
+      <w:bookmarkEnd w:id="0"/>
+      <w:r>
+        <w:rPr>
+          <w:rFonts w:asciiTheme="majorHAnsi" w:hAnsiTheme="majorHAnsi" w:cstheme="majorHAnsi"/>
+          <w:b/>
+          <w:sz w:val="28"/>
+        </w:rPr>
+        <w:t>sor</w:t>
+      </w:r>
+      <w:r>
+        <w:rPr>
+          <w:rFonts w:asciiTheme="majorHAnsi" w:hAnsiTheme="majorHAnsi" w:cstheme="majorHAnsi"/>
+          <w:b/>
+          <w:sz w:val="28"/>
+          <w:szCs w:val="28"/>
+        </w:rPr>
+        <w:t xml:space="preserve">: </w:t>
+      </w:r>
+      <w:r>
+        <w:rPr>
+          <w:rFonts w:asciiTheme="majorHAnsi" w:hAnsiTheme="majorHAnsi" w:cstheme="majorHAnsi"/>
           <w:b/>
           <w:bCs/>
           <w:color w:val="202124"/>
           <w:spacing w:val="3"/>
-          <w:sz w:val="19"/>
-          <w:szCs w:val="19"/>
+          <w:sz w:val="28"/>
+          <w:szCs w:val="28"/>
           <w:lang w:val="es-ES"/>
         </w:rPr>
         <w:t>José Guillermo Díaz Gamarra</w:t>
@@ -264,12 +312,11 @@
         <w:spacing w:after="200" w:line="276" w:lineRule="auto"/>
         <w:jc w:val="center"/>
         <w:rPr>
-          <w:rFonts w:ascii="Helvetica" w:hAnsi="Helvetica" w:cs="Helvetica"/>
+          <w:rFonts w:asciiTheme="majorHAnsi" w:hAnsiTheme="majorHAnsi" w:cstheme="majorHAnsi"/>
           <w:b/>
           <w:bCs/>
           <w:color w:val="202124"/>
           <w:spacing w:val="3"/>
-          <w:sz w:val="19"/>
           <w:szCs w:val="19"/>
           <w:lang w:val="es-ES"/>
         </w:rPr>
@@ -280,18 +327,21 @@
         <w:spacing w:after="200" w:line="276" w:lineRule="auto"/>
         <w:jc w:val="center"/>
         <w:rPr>
+          <w:rFonts w:asciiTheme="majorHAnsi" w:hAnsiTheme="majorHAnsi" w:cstheme="majorHAnsi"/>
           <w:b/>
+          <w:sz w:val="28"/>
+          <w:szCs w:val="28"/>
         </w:rPr>
       </w:pPr>
       <w:r>
         <w:rPr>
-          <w:rFonts w:ascii="Helvetica" w:hAnsi="Helvetica" w:cs="Helvetica"/>
+          <w:rFonts w:asciiTheme="majorHAnsi" w:hAnsiTheme="majorHAnsi" w:cstheme="majorHAnsi"/>
           <w:b/>
           <w:bCs/>
           <w:color w:val="202124"/>
           <w:spacing w:val="3"/>
-          <w:sz w:val="19"/>
-          <w:szCs w:val="19"/>
+          <w:sz w:val="28"/>
+          <w:szCs w:val="28"/>
           <w:lang w:val="es-ES"/>
         </w:rPr>
         <w:t>2019</w:t>
@@ -304,27 +354,12 @@
         <w:rPr>
           <w:lang w:val="es-ES"/>
         </w:rPr>
-      </w:pPr>
-    </w:p>
-    <w:p>
-      <w:pPr>
-        <w:spacing w:after="200" w:line="276" w:lineRule="auto"/>
-        <w:jc w:val="center"/>
       </w:pPr>
     </w:p>
     <w:p>
       <w:pPr>
         <w:spacing w:after="200" w:line="276" w:lineRule="auto"/>
         <w:jc w:val="left"/>
-      </w:pPr>
-      <w:r>
-        <w:br w:type="page"/>
-      </w:r>
-    </w:p>
-    <w:p>
-      <w:pPr>
-        <w:spacing w:after="200" w:line="276" w:lineRule="auto"/>
-        <w:jc w:val="left"/>
         <w:rPr>
           <w:b/>
         </w:rPr>
@@ -340,6 +375,10 @@
     <w:sdt>
       <w:sdtPr>
         <w:rPr>
+          <w:rFonts w:asciiTheme="minorHAnsi" w:eastAsia="Times New Roman" w:hAnsiTheme="minorHAnsi" w:cs="Times New Roman"/>
+          <w:color w:val="auto"/>
+          <w:sz w:val="22"/>
+          <w:szCs w:val="22"/>
           <w:lang w:val="es-ES"/>
         </w:rPr>
         <w:id w:val="-1130474907"/>
@@ -350,12 +389,8 @@
       </w:sdtPr>
       <w:sdtEndPr>
         <w:rPr>
-          <w:rFonts w:asciiTheme="minorHAnsi" w:eastAsia="Times New Roman" w:hAnsiTheme="minorHAnsi" w:cs="Times New Roman"/>
           <w:b/>
           <w:bCs/>
-          <w:color w:val="auto"/>
-          <w:sz w:val="22"/>
-          <w:szCs w:val="22"/>
         </w:rPr>
       </w:sdtEndPr>
       <w:sdtContent>
@@ -1203,7 +1238,7 @@
                 <w:noProof/>
                 <w:webHidden/>
               </w:rPr>
-              <w:t>16</w:t>
+              <w:t>15</w:t>
             </w:r>
             <w:r>
               <w:rPr>
@@ -1287,7 +1322,7 @@
                 <w:noProof/>
                 <w:webHidden/>
               </w:rPr>
-              <w:t>16</w:t>
+              <w:t>15</w:t>
             </w:r>
             <w:r>
               <w:rPr>
@@ -1371,7 +1406,7 @@
                 <w:noProof/>
                 <w:webHidden/>
               </w:rPr>
-              <w:t>17</w:t>
+              <w:t>16</w:t>
             </w:r>
             <w:r>
               <w:rPr>
@@ -1455,7 +1490,7 @@
                 <w:noProof/>
                 <w:webHidden/>
               </w:rPr>
-              <w:t>18</w:t>
+              <w:t>17</w:t>
             </w:r>
             <w:r>
               <w:rPr>
@@ -1539,7 +1574,7 @@
                 <w:noProof/>
                 <w:webHidden/>
               </w:rPr>
-              <w:t>19</w:t>
+              <w:t>18</w:t>
             </w:r>
             <w:r>
               <w:rPr>
@@ -1623,7 +1658,7 @@
                 <w:noProof/>
                 <w:webHidden/>
               </w:rPr>
-              <w:t>19</w:t>
+              <w:t>18</w:t>
             </w:r>
             <w:r>
               <w:rPr>
@@ -1707,7 +1742,7 @@
                 <w:noProof/>
                 <w:webHidden/>
               </w:rPr>
-              <w:t>21</w:t>
+              <w:t>20</w:t>
             </w:r>
             <w:r>
               <w:rPr>
@@ -1793,7 +1828,7 @@
                 <w:noProof/>
                 <w:webHidden/>
               </w:rPr>
-              <w:t>22</w:t>
+              <w:t>21</w:t>
             </w:r>
             <w:r>
               <w:rPr>
@@ -1879,7 +1914,7 @@
                 <w:noProof/>
                 <w:webHidden/>
               </w:rPr>
-              <w:t>22</w:t>
+              <w:t>21</w:t>
             </w:r>
             <w:r>
               <w:rPr>
@@ -1965,7 +2000,7 @@
                 <w:noProof/>
                 <w:webHidden/>
               </w:rPr>
-              <w:t>25</w:t>
+              <w:t>24</w:t>
             </w:r>
             <w:r>
               <w:rPr>
@@ -2051,7 +2086,7 @@
                 <w:noProof/>
                 <w:webHidden/>
               </w:rPr>
-              <w:t>26</w:t>
+              <w:t>25</w:t>
             </w:r>
             <w:r>
               <w:rPr>
@@ -2121,7 +2156,7 @@
                 <w:noProof/>
                 <w:webHidden/>
               </w:rPr>
-              <w:t>27</w:t>
+              <w:t>26</w:t>
             </w:r>
             <w:r>
               <w:rPr>
@@ -2245,7 +2280,7 @@
             <w:noProof/>
             <w:webHidden/>
           </w:rPr>
-          <w:t>14</w:t>
+          <w:t>13</w:t>
         </w:r>
         <w:r>
           <w:rPr>
@@ -2314,7 +2349,7 @@
             <w:noProof/>
             <w:webHidden/>
           </w:rPr>
-          <w:t>15</w:t>
+          <w:t>14</w:t>
         </w:r>
         <w:r>
           <w:rPr>
@@ -2383,7 +2418,7 @@
             <w:noProof/>
             <w:webHidden/>
           </w:rPr>
-          <w:t>19</w:t>
+          <w:t>18</w:t>
         </w:r>
         <w:r>
           <w:rPr>
@@ -2452,7 +2487,7 @@
             <w:noProof/>
             <w:webHidden/>
           </w:rPr>
-          <w:t>22</w:t>
+          <w:t>21</w:t>
         </w:r>
         <w:r>
           <w:rPr>
@@ -2521,7 +2556,7 @@
             <w:noProof/>
             <w:webHidden/>
           </w:rPr>
-          <w:t>24</w:t>
+          <w:t>23</w:t>
         </w:r>
         <w:r>
           <w:rPr>
@@ -2590,7 +2625,7 @@
             <w:noProof/>
             <w:webHidden/>
           </w:rPr>
-          <w:t>24</w:t>
+          <w:t>23</w:t>
         </w:r>
         <w:r>
           <w:rPr>
@@ -2659,7 +2694,7 @@
             <w:noProof/>
             <w:webHidden/>
           </w:rPr>
-          <w:t>25</w:t>
+          <w:t>24</w:t>
         </w:r>
         <w:r>
           <w:rPr>
@@ -2992,7 +3027,7 @@
             <w:noProof/>
             <w:webHidden/>
           </w:rPr>
-          <w:t>16</w:t>
+          <w:t>15</w:t>
         </w:r>
         <w:r>
           <w:rPr>
@@ -3063,7 +3098,7 @@
             <w:noProof/>
             <w:webHidden/>
           </w:rPr>
-          <w:t>17</w:t>
+          <w:t>16</w:t>
         </w:r>
         <w:r>
           <w:rPr>
@@ -14510,13 +14545,24 @@
       </w:r>
     </w:p>
     <w:p>
-      <w:r>
+      <w:pPr>
+        <w:rPr>
+          <w:lang w:val="en-US"/>
+        </w:rPr>
+      </w:pPr>
+      <w:r>
+        <w:rPr>
+          <w:lang w:val="en-US"/>
+        </w:rPr>
         <w:t xml:space="preserve">Elhorst </w:t>
       </w:r>
       <w:r>
         <w:fldChar w:fldCharType="begin"/>
       </w:r>
       <w:r>
+        <w:rPr>
+          <w:lang w:val="en-US"/>
+        </w:rPr>
         <w:instrText xml:space="preserve"> ADDIN ZOTERO_ITEM CSL_CITATION {"citationID":"GYsm2nh9","properties":{"formattedCitation":"(2010)","plainCitation":"(2010)","noteIndex":0},"citationItems":[{"id":1068,"uris":["http://zotero.org/groups/2269288/items/Z6W4LAXW"],"uri":["http://zotero.org/groups/2269288/items/Z6W4LAXW"],"itemData":{"id":1068,"type":"article-journal","title":"Applied Spatial Econometrics: Raising the Bar","container-title":"Spatial Economic Analysis","page":"9-28","volume":"5","issue":"1","source":"Taylor and Francis+NEJM","abstract":"This paper places the key issues and implications of the new ‘introductory’ book on spatial econometrics by James LeSage &amp; Kelley Pace (2009) in a broader perspective: the argument in favour of the spatial Durbin model, the use of indirect effects as a more valid basis for testing whether spatial spillovers are significant, the use of Bayesian posterior model probabilities to determine which spatial weights matrix best describes the data, and the book's contribution to the literature on spatio-temporal models. The main conclusion is that the state of the art of applied spatial econometrics has taken a step change with the publication of this book. Relever le niveau de l'économetrie spatial appliquée RÉSUMÉ La présente communication place les principales questions et implications du nouvel ouvrage d'introduction sur l'économétries spatiale de James LeSage &amp; Kelley Pace (2009) dans un contexte plus général: l'argument favorisant le modèle spatial de Durbin, l'emploi d'effets indirects comme base plus valable pour évaluer l'aspect significatif des déversements spatiaux, l'emploi des probabilités d'un modèle baysien postérieur pour évaluer laquelle des matrices de poids spatiaux décrit le mieux les donnes, et la contribution de l'ouvrage la documentation sur les modèles spatio-temporels. La principale conclusion est qu'avec la publication de cet ouvrage, l'état de l'art de l'économétries spatiale applique a effectué un grand pas en avant. Alzar el nivel de la econometría espacial aplicada RÉSUMÉ Este trabajo plantea las cuestiones e implicaciones clave del nuevo libro introductorio sobre económetra espacial de James LeSage &amp; Kelley Pace (2009) dentro de una perspectiva más amplia: el argumento a favor del modelo espacial Durbin, el uso de efectos indirectos como una base más válida para poner a prueba si los desbordamientos espaciales son significativos, el uso de probabilidades posteriores bayesianas para descubrir que matriz de pesos espaciales describe mejor los datos, y la contribución del libro a la bibliógrafa sobre modelos espaciotemporales. La principal conclusión es que la econometría espacial aplicada más avanzada ha experimentado un cambio radical con la publicación de este libro.","URL":"https://doi.org/10.1080/17421770903541772","DOI":"10.1080/17421770903541772","ISSN":"1742-1772","title-short":"Applied Spatial Econometrics","author":[{"family":"Elhorst","given":"J. Paul"}],"issued":{"date-parts":[["2010",3,1]]},"accessed":{"date-parts":[["2019",4,7]]}},"suppress-author":true}],"schema":"https://github.com/citation-style-language/schema/raw/master/csl-citation.json"} </w:instrText>
       </w:r>
       <w:r>
@@ -14525,6 +14571,7 @@
       <w:r>
         <w:rPr>
           <w:rFonts w:ascii="Times New Roman" w:hAnsi="Times New Roman"/>
+          <w:lang w:val="en-US"/>
         </w:rPr>
         <w:t>(2010)</w:t>
       </w:r>
@@ -14532,21 +14579,39 @@
         <w:fldChar w:fldCharType="end"/>
       </w:r>
       <w:r>
+        <w:rPr>
+          <w:lang w:val="en-US"/>
+        </w:rPr>
         <w:t xml:space="preserve"> indica que si las pruebas de LM de Anselin (1996) son rechazadas</w:t>
       </w:r>
       <w:r>
+        <w:rPr>
+          <w:lang w:val="en-US"/>
+        </w:rPr>
         <w:t xml:space="preserve"> para el modelo de rezagos espaciales, para el modelo de error</w:t>
       </w:r>
       <w:r>
+        <w:rPr>
+          <w:lang w:val="en-US"/>
+        </w:rPr>
         <w:t>e</w:t>
       </w:r>
       <w:r>
+        <w:rPr>
+          <w:lang w:val="en-US"/>
+        </w:rPr>
         <w:t>s espaciales o para ambos, entonces se</w:t>
       </w:r>
       <w:r>
+        <w:rPr>
+          <w:lang w:val="en-US"/>
+        </w:rPr>
         <w:t xml:space="preserve"> estima el modelo espacial de Durbin</w:t>
       </w:r>
       <w:r>
+        <w:rPr>
+          <w:lang w:val="en-US"/>
+        </w:rPr>
         <w:t xml:space="preserve"> con la información del corte transversal </w:t>
       </w:r>
       <m:oMath>
@@ -14561,6 +14626,9 @@
         </m:r>
       </m:oMath>
       <w:r>
+        <w:rPr>
+          <w:lang w:val="en-US"/>
+        </w:rPr>
         <w:t>:</w:t>
       </w:r>
     </w:p>
@@ -15124,21 +15192,7 @@
               <w:rFonts w:ascii="Cambria Math" w:hAnsi="Cambria Math"/>
               <w:lang w:val="es-ES"/>
             </w:rPr>
-            <m:t>=</m:t>
-          </m:r>
-          <m:r>
-            <w:rPr>
-              <w:rFonts w:ascii="Cambria Math" w:hAnsi="Cambria Math"/>
-              <w:lang w:val="es-ES"/>
-            </w:rPr>
-            <m:t>μ</m:t>
-          </m:r>
-          <m:r>
-            <w:rPr>
-              <w:rFonts w:ascii="Cambria Math" w:hAnsi="Cambria Math"/>
-              <w:lang w:val="es-ES"/>
-            </w:rPr>
-            <m:t>+</m:t>
+            <m:t>=μ+</m:t>
           </m:r>
           <m:sSub>
             <m:sSubPr>
@@ -15444,6 +15498,9 @@
             </m:sub>
           </m:sSub>
           <m:r>
+            <m:rPr>
+              <m:sty m:val="p"/>
+            </m:rPr>
             <w:rPr>
               <w:rFonts w:ascii="Cambria Math" w:hAnsi="Cambria Math"/>
               <w:lang w:val="fr-FR"/>
@@ -21435,14 +21492,7 @@
             <w:rFonts w:ascii="Cambria Math" w:hAnsi="Cambria Math" w:cstheme="minorHAnsi"/>
             <w:color w:val="333333"/>
           </w:rPr>
-          <m:t>=</m:t>
-        </m:r>
-        <m:r>
-          <w:rPr>
-            <w:rFonts w:ascii="Cambria Math" w:hAnsi="Cambria Math" w:cstheme="minorHAnsi"/>
-            <w:color w:val="333333"/>
-          </w:rPr>
-          <m:t>0</m:t>
+          <m:t>=0</m:t>
         </m:r>
       </m:oMath>
       <w:r>
@@ -21746,16 +21796,7 @@
                   <w:sz w:val="18"/>
                   <w:szCs w:val="18"/>
                 </w:rPr>
-                <m:t>=</m:t>
-              </m:r>
-              <m:r>
-                <w:rPr>
-                  <w:rFonts w:ascii="Cambria Math" w:hAnsi="Cambria Math" w:cstheme="minorHAnsi"/>
-                  <w:color w:val="333333"/>
-                  <w:sz w:val="18"/>
-                  <w:szCs w:val="18"/>
-                </w:rPr>
-                <m:t>0</m:t>
+                <m:t>=0</m:t>
               </m:r>
             </m:oMath>
             <w:r>
@@ -21992,16 +22033,7 @@
                   <w:sz w:val="18"/>
                   <w:szCs w:val="18"/>
                 </w:rPr>
-                <m:t>+</m:t>
-              </m:r>
-              <m:r>
-                <w:rPr>
-                  <w:rFonts w:ascii="Cambria Math" w:hAnsi="Cambria Math" w:cstheme="minorHAnsi"/>
-                  <w:color w:val="333333"/>
-                  <w:sz w:val="18"/>
-                  <w:szCs w:val="18"/>
-                </w:rPr>
-                <m:t>ρ</m:t>
+                <m:t>+ρ</m:t>
               </m:r>
               <m:sSub>
                 <m:sSubPr>
@@ -22045,16 +22077,7 @@
                   <w:sz w:val="18"/>
                   <w:szCs w:val="18"/>
                 </w:rPr>
-                <m:t>=</m:t>
-              </m:r>
-              <m:r>
-                <w:rPr>
-                  <w:rFonts w:ascii="Cambria Math" w:hAnsi="Cambria Math" w:cstheme="minorHAnsi"/>
-                  <w:color w:val="333333"/>
-                  <w:sz w:val="18"/>
-                  <w:szCs w:val="18"/>
-                </w:rPr>
-                <m:t>0</m:t>
+                <m:t>=0</m:t>
               </m:r>
             </m:oMath>
             <w:r>
@@ -29938,7 +29961,7 @@
           <w:rPr>
             <w:noProof/>
           </w:rPr>
-          <w:t>21</w:t>
+          <w:t>22</w:t>
         </w:r>
         <w:r>
           <w:fldChar w:fldCharType="end"/>
@@ -32756,6 +32779,7 @@
   <w:style w:type="character" w:default="1" w:styleId="Fuentedeprrafopredeter">
     <w:name w:val="Default Paragraph Font"/>
     <w:uiPriority w:val="1"/>
+    <w:semiHidden/>
     <w:unhideWhenUsed/>
   </w:style>
   <w:style w:type="table" w:default="1" w:styleId="Tablanormal">
@@ -33518,567 +33542,6 @@
 </w:styles>
 </file>
 
-<file path=word/glossary/document.xml><?xml version="1.0" encoding="utf-8"?>
-<w:glossaryDocument xmlns:wpc="http://schemas.microsoft.com/office/word/2010/wordprocessingCanvas" xmlns:cx="http://schemas.microsoft.com/office/drawing/2014/chartex" xmlns:cx1="http://schemas.microsoft.com/office/drawing/2015/9/8/chartex" xmlns:mc="http://schemas.openxmlformats.org/markup-compatibility/2006" xmlns:o="urn:schemas-microsoft-com:office:office" xmlns:r="http://schemas.openxmlformats.org/officeDocument/2006/relationships" xmlns:m="http://schemas.openxmlformats.org/officeDocument/2006/math" xmlns:v="urn:schemas-microsoft-com:vml" xmlns:wp14="http://schemas.microsoft.com/office/word/2010/wordprocessingDrawing" xmlns:wp="http://schemas.openxmlformats.org/drawingml/2006/wordprocessingDrawing" xmlns:w10="urn:schemas-microsoft-com:office:word" xmlns:w="http://schemas.openxmlformats.org/wordprocessingml/2006/main" xmlns:w14="http://schemas.microsoft.com/office/word/2010/wordml" xmlns:w15="http://schemas.microsoft.com/office/word/2012/wordml" xmlns:w16se="http://schemas.microsoft.com/office/word/2015/wordml/symex" xmlns:wpg="http://schemas.microsoft.com/office/word/2010/wordprocessingGroup" xmlns:wpi="http://schemas.microsoft.com/office/word/2010/wordprocessingInk" xmlns:wne="http://schemas.microsoft.com/office/word/2006/wordml" xmlns:wps="http://schemas.microsoft.com/office/word/2010/wordprocessingShape" mc:Ignorable="w14 w15 w16se wp14"/>
-</file>
-
-<file path=word/glossary/fontTable.xml><?xml version="1.0" encoding="utf-8"?>
-<w:fonts xmlns:mc="http://schemas.openxmlformats.org/markup-compatibility/2006" xmlns:r="http://schemas.openxmlformats.org/officeDocument/2006/relationships" xmlns:w="http://schemas.openxmlformats.org/wordprocessingml/2006/main" xmlns:w14="http://schemas.microsoft.com/office/word/2010/wordml" xmlns:w15="http://schemas.microsoft.com/office/word/2012/wordml" xmlns:w16se="http://schemas.microsoft.com/office/word/2015/wordml/symex" mc:Ignorable="w14 w15 w16se">
-  <w:font w:name="Times New Roman">
-    <w:panose1 w:val="02020603050405020304"/>
-    <w:charset w:val="00"/>
-    <w:family w:val="roman"/>
-    <w:pitch w:val="variable"/>
-    <w:sig w:usb0="E0002AFF" w:usb1="C0007843" w:usb2="00000009" w:usb3="00000000" w:csb0="000001FF" w:csb1="00000000"/>
-  </w:font>
-  <w:font w:name="Symbol">
-    <w:panose1 w:val="05050102010706020507"/>
-    <w:charset w:val="02"/>
-    <w:family w:val="roman"/>
-    <w:pitch w:val="variable"/>
-    <w:sig w:usb0="00000000" w:usb1="10000000" w:usb2="00000000" w:usb3="00000000" w:csb0="80000000" w:csb1="00000000"/>
-  </w:font>
-  <w:font w:name="Courier New">
-    <w:panose1 w:val="02070309020205020404"/>
-    <w:charset w:val="00"/>
-    <w:family w:val="modern"/>
-    <w:pitch w:val="fixed"/>
-    <w:sig w:usb0="E0002EFF" w:usb1="C0007843" w:usb2="00000009" w:usb3="00000000" w:csb0="000001FF" w:csb1="00000000"/>
-  </w:font>
-  <w:font w:name="Wingdings">
-    <w:panose1 w:val="05000000000000000000"/>
-    <w:charset w:val="02"/>
-    <w:family w:val="auto"/>
-    <w:pitch w:val="variable"/>
-    <w:sig w:usb0="00000000" w:usb1="10000000" w:usb2="00000000" w:usb3="00000000" w:csb0="80000000" w:csb1="00000000"/>
-  </w:font>
-  <w:font w:name="Arial">
-    <w:panose1 w:val="020B0604020202020204"/>
-    <w:charset w:val="00"/>
-    <w:family w:val="swiss"/>
-    <w:pitch w:val="variable"/>
-    <w:sig w:usb0="E0002AFF" w:usb1="C0007843" w:usb2="00000009" w:usb3="00000000" w:csb0="000001FF" w:csb1="00000000"/>
-  </w:font>
-  <w:font w:name="Calibri">
-    <w:panose1 w:val="020F0502020204030204"/>
-    <w:charset w:val="00"/>
-    <w:family w:val="swiss"/>
-    <w:pitch w:val="variable"/>
-    <w:sig w:usb0="E0002AFF" w:usb1="C000247B" w:usb2="00000009" w:usb3="00000000" w:csb0="000001FF" w:csb1="00000000"/>
-  </w:font>
-  <w:font w:name="Segoe UI">
-    <w:panose1 w:val="020B0502040204020203"/>
-    <w:charset w:val="00"/>
-    <w:family w:val="swiss"/>
-    <w:pitch w:val="variable"/>
-    <w:sig w:usb0="E4002EFF" w:usb1="C000E47F" w:usb2="00000009" w:usb3="00000000" w:csb0="000001FF" w:csb1="00000000"/>
-  </w:font>
-  <w:font w:name="Helvetica">
-    <w:panose1 w:val="020B0604020202020204"/>
-    <w:charset w:val="00"/>
-    <w:family w:val="swiss"/>
-    <w:pitch w:val="variable"/>
-    <w:sig w:usb0="E0002EFF" w:usb1="C000785B" w:usb2="00000009" w:usb3="00000000" w:csb0="000001FF" w:csb1="00000000"/>
-  </w:font>
-  <w:font w:name="Cambria Math">
-    <w:panose1 w:val="02040503050406030204"/>
-    <w:charset w:val="00"/>
-    <w:family w:val="roman"/>
-    <w:pitch w:val="variable"/>
-    <w:sig w:usb0="E00006FF" w:usb1="420024FF" w:usb2="02000000" w:usb3="00000000" w:csb0="0000019F" w:csb1="00000000"/>
-  </w:font>
-  <w:font w:name="Calibri Light">
-    <w:panose1 w:val="020F0302020204030204"/>
-    <w:charset w:val="00"/>
-    <w:family w:val="swiss"/>
-    <w:pitch w:val="variable"/>
-    <w:sig w:usb0="A0002AEF" w:usb1="4000207B" w:usb2="00000000" w:usb3="00000000" w:csb0="000001FF" w:csb1="00000000"/>
-  </w:font>
-</w:fonts>
-</file>
-
-<file path=word/glossary/settings.xml><?xml version="1.0" encoding="utf-8"?>
-<w:settings xmlns:mc="http://schemas.openxmlformats.org/markup-compatibility/2006" xmlns:o="urn:schemas-microsoft-com:office:office" xmlns:r="http://schemas.openxmlformats.org/officeDocument/2006/relationships" xmlns:m="http://schemas.openxmlformats.org/officeDocument/2006/math" xmlns:v="urn:schemas-microsoft-com:vml" xmlns:w10="urn:schemas-microsoft-com:office:word" xmlns:w="http://schemas.openxmlformats.org/wordprocessingml/2006/main" xmlns:w14="http://schemas.microsoft.com/office/word/2010/wordml" xmlns:w15="http://schemas.microsoft.com/office/word/2012/wordml" xmlns:w16se="http://schemas.microsoft.com/office/word/2015/wordml/symex" xmlns:sl="http://schemas.openxmlformats.org/schemaLibrary/2006/main" mc:Ignorable="w14 w15 w16se">
-  <w:view w:val="normal"/>
-  <w:revisionView w:comments="0" w:insDel="0" w:formatting="0"/>
-  <w:defaultTabStop w:val="720"/>
-  <w:characterSpacingControl w:val="doNotCompress"/>
-  <w:compat>
-    <w:useFELayout/>
-    <w:compatSetting w:name="compatibilityMode" w:uri="http://schemas.microsoft.com/office/word" w:val="15"/>
-    <w:compatSetting w:name="overrideTableStyleFontSizeAndJustification" w:uri="http://schemas.microsoft.com/office/word" w:val="1"/>
-    <w:compatSetting w:name="enableOpenTypeFeatures" w:uri="http://schemas.microsoft.com/office/word" w:val="1"/>
-    <w:compatSetting w:name="doNotFlipMirrorIndents" w:uri="http://schemas.microsoft.com/office/word" w:val="1"/>
-    <w:compatSetting w:name="differentiateMultirowTableHeaders" w:uri="http://schemas.microsoft.com/office/word" w:val="1"/>
-  </w:compat>
-  <w:rsids>
-    <w:rsidRoot w:val="00C1176A"/>
-    <w:rsid w:val="0084757F"/>
-    <w:rsid w:val="00C03309"/>
-    <w:rsid w:val="00C1176A"/>
-  </w:rsids>
-  <m:mathPr>
-    <m:mathFont m:val="Cambria Math"/>
-    <m:brkBin m:val="before"/>
-    <m:brkBinSub m:val="--"/>
-    <m:smallFrac m:val="0"/>
-    <m:dispDef/>
-    <m:lMargin m:val="0"/>
-    <m:rMargin m:val="0"/>
-    <m:defJc m:val="centerGroup"/>
-    <m:wrapIndent m:val="1440"/>
-    <m:intLim m:val="subSup"/>
-    <m:naryLim m:val="undOvr"/>
-  </m:mathPr>
-  <w:themeFontLang w:val="en-US"/>
-  <w:clrSchemeMapping w:bg1="light1" w:t1="dark1" w:bg2="light2" w:t2="dark2" w:accent1="accent1" w:accent2="accent2" w:accent3="accent3" w:accent4="accent4" w:accent5="accent5" w:accent6="accent6" w:hyperlink="hyperlink" w:followedHyperlink="followedHyperlink"/>
-  <w:decimalSymbol w:val="."/>
-  <w:listSeparator w:val=","/>
-  <w15:chartTrackingRefBased/>
-</w:settings>
-</file>
-
-<file path=word/glossary/styles.xml><?xml version="1.0" encoding="utf-8"?>
-<w:styles xmlns:mc="http://schemas.openxmlformats.org/markup-compatibility/2006" xmlns:r="http://schemas.openxmlformats.org/officeDocument/2006/relationships" xmlns:w="http://schemas.openxmlformats.org/wordprocessingml/2006/main" xmlns:w14="http://schemas.microsoft.com/office/word/2010/wordml" xmlns:w15="http://schemas.microsoft.com/office/word/2012/wordml" xmlns:w16se="http://schemas.microsoft.com/office/word/2015/wordml/symex" mc:Ignorable="w14 w15 w16se">
-  <w:docDefaults>
-    <w:rPrDefault>
-      <w:rPr>
-        <w:rFonts w:asciiTheme="minorHAnsi" w:eastAsiaTheme="minorEastAsia" w:hAnsiTheme="minorHAnsi" w:cstheme="minorBidi"/>
-        <w:sz w:val="22"/>
-        <w:szCs w:val="22"/>
-        <w:lang w:val="en-US" w:eastAsia="en-US" w:bidi="ar-SA"/>
-      </w:rPr>
-    </w:rPrDefault>
-    <w:pPrDefault>
-      <w:pPr>
-        <w:spacing w:after="160" w:line="259" w:lineRule="auto"/>
-      </w:pPr>
-    </w:pPrDefault>
-  </w:docDefaults>
-  <w:latentStyles w:defLockedState="0" w:defUIPriority="99" w:defSemiHidden="0" w:defUnhideWhenUsed="0" w:defQFormat="0" w:count="371">
-    <w:lsdException w:name="Normal" w:uiPriority="0" w:qFormat="1"/>
-    <w:lsdException w:name="heading 1" w:uiPriority="9" w:qFormat="1"/>
-    <w:lsdException w:name="heading 2" w:semiHidden="1" w:uiPriority="9" w:unhideWhenUsed="1" w:qFormat="1"/>
-    <w:lsdException w:name="heading 3" w:semiHidden="1" w:uiPriority="9" w:unhideWhenUsed="1" w:qFormat="1"/>
-    <w:lsdException w:name="heading 4" w:semiHidden="1" w:uiPriority="9" w:unhideWhenUsed="1" w:qFormat="1"/>
-    <w:lsdException w:name="heading 5" w:semiHidden="1" w:uiPriority="9" w:unhideWhenUsed="1" w:qFormat="1"/>
-    <w:lsdException w:name="heading 6" w:semiHidden="1" w:uiPriority="9" w:unhideWhenUsed="1" w:qFormat="1"/>
-    <w:lsdException w:name="heading 7" w:semiHidden="1" w:uiPriority="9" w:unhideWhenUsed="1" w:qFormat="1"/>
-    <w:lsdException w:name="heading 8" w:semiHidden="1" w:uiPriority="9" w:unhideWhenUsed="1" w:qFormat="1"/>
-    <w:lsdException w:name="heading 9" w:semiHidden="1" w:uiPriority="9" w:unhideWhenUsed="1" w:qFormat="1"/>
-    <w:lsdException w:name="index 1" w:semiHidden="1" w:unhideWhenUsed="1"/>
-    <w:lsdException w:name="index 2" w:semiHidden="1" w:unhideWhenUsed="1"/>
-    <w:lsdException w:name="index 3" w:semiHidden="1" w:unhideWhenUsed="1"/>
-    <w:lsdException w:name="index 4" w:semiHidden="1" w:unhideWhenUsed="1"/>
-    <w:lsdException w:name="index 5" w:semiHidden="1" w:unhideWhenUsed="1"/>
-    <w:lsdException w:name="index 6" w:semiHidden="1" w:unhideWhenUsed="1"/>
-    <w:lsdException w:name="index 7" w:semiHidden="1" w:unhideWhenUsed="1"/>
-    <w:lsdException w:name="index 8" w:semiHidden="1" w:unhideWhenUsed="1"/>
-    <w:lsdException w:name="index 9" w:semiHidden="1" w:unhideWhenUsed="1"/>
-    <w:lsdException w:name="toc 1" w:semiHidden="1" w:uiPriority="39" w:unhideWhenUsed="1"/>
-    <w:lsdException w:name="toc 2" w:semiHidden="1" w:uiPriority="39" w:unhideWhenUsed="1"/>
-    <w:lsdException w:name="toc 3" w:semiHidden="1" w:uiPriority="39" w:unhideWhenUsed="1"/>
-    <w:lsdException w:name="toc 4" w:semiHidden="1" w:uiPriority="39" w:unhideWhenUsed="1"/>
-    <w:lsdException w:name="toc 5" w:semiHidden="1" w:uiPriority="39" w:unhideWhenUsed="1"/>
-    <w:lsdException w:name="toc 6" w:semiHidden="1" w:uiPriority="39" w:unhideWhenUsed="1"/>
-    <w:lsdException w:name="toc 7" w:semiHidden="1" w:uiPriority="39" w:unhideWhenUsed="1"/>
-    <w:lsdException w:name="toc 8" w:semiHidden="1" w:uiPriority="39" w:unhideWhenUsed="1"/>
-    <w:lsdException w:name="toc 9" w:semiHidden="1" w:uiPriority="39" w:unhideWhenUsed="1"/>
-    <w:lsdException w:name="Normal Indent" w:semiHidden="1" w:unhideWhenUsed="1"/>
-    <w:lsdException w:name="footnote text" w:semiHidden="1" w:unhideWhenUsed="1"/>
-    <w:lsdException w:name="annotation text" w:semiHidden="1" w:unhideWhenUsed="1"/>
-    <w:lsdException w:name="header" w:semiHidden="1" w:unhideWhenUsed="1"/>
-    <w:lsdException w:name="footer" w:semiHidden="1" w:unhideWhenUsed="1"/>
-    <w:lsdException w:name="index heading" w:semiHidden="1" w:unhideWhenUsed="1"/>
-    <w:lsdException w:name="caption" w:semiHidden="1" w:uiPriority="35" w:unhideWhenUsed="1" w:qFormat="1"/>
-    <w:lsdException w:name="table of figures" w:semiHidden="1" w:unhideWhenUsed="1"/>
-    <w:lsdException w:name="envelope address" w:semiHidden="1" w:unhideWhenUsed="1"/>
-    <w:lsdException w:name="envelope return" w:semiHidden="1" w:unhideWhenUsed="1"/>
-    <w:lsdException w:name="footnote reference" w:semiHidden="1" w:unhideWhenUsed="1"/>
-    <w:lsdException w:name="annotation reference" w:semiHidden="1" w:unhideWhenUsed="1"/>
-    <w:lsdException w:name="line number" w:semiHidden="1" w:unhideWhenUsed="1"/>
-    <w:lsdException w:name="page number" w:semiHidden="1" w:unhideWhenUsed="1"/>
-    <w:lsdException w:name="endnote reference" w:semiHidden="1" w:unhideWhenUsed="1"/>
-    <w:lsdException w:name="endnote text" w:semiHidden="1" w:unhideWhenUsed="1"/>
-    <w:lsdException w:name="table of authorities" w:semiHidden="1" w:unhideWhenUsed="1"/>
-    <w:lsdException w:name="macro" w:semiHidden="1" w:unhideWhenUsed="1"/>
-    <w:lsdException w:name="toa heading" w:semiHidden="1" w:unhideWhenUsed="1"/>
-    <w:lsdException w:name="List" w:semiHidden="1" w:unhideWhenUsed="1"/>
-    <w:lsdException w:name="List Bullet" w:semiHidden="1" w:unhideWhenUsed="1"/>
-    <w:lsdException w:name="List Number" w:semiHidden="1" w:unhideWhenUsed="1"/>
-    <w:lsdException w:name="List 2" w:semiHidden="1" w:unhideWhenUsed="1"/>
-    <w:lsdException w:name="List 3" w:semiHidden="1" w:unhideWhenUsed="1"/>
-    <w:lsdException w:name="List 4" w:semiHidden="1" w:unhideWhenUsed="1"/>
-    <w:lsdException w:name="List 5" w:semiHidden="1" w:unhideWhenUsed="1"/>
-    <w:lsdException w:name="List Bullet 2" w:semiHidden="1" w:unhideWhenUsed="1"/>
-    <w:lsdException w:name="List Bullet 3" w:semiHidden="1" w:unhideWhenUsed="1"/>
-    <w:lsdException w:name="List Bullet 4" w:semiHidden="1" w:unhideWhenUsed="1"/>
-    <w:lsdException w:name="List Bullet 5" w:semiHidden="1" w:unhideWhenUsed="1"/>
-    <w:lsdException w:name="List Number 2" w:semiHidden="1" w:unhideWhenUsed="1"/>
-    <w:lsdException w:name="List Number 3" w:semiHidden="1" w:unhideWhenUsed="1"/>
-    <w:lsdException w:name="List Number 4" w:semiHidden="1" w:unhideWhenUsed="1"/>
-    <w:lsdException w:name="List Number 5" w:semiHidden="1" w:unhideWhenUsed="1"/>
-    <w:lsdException w:name="Title" w:uiPriority="10" w:qFormat="1"/>
-    <w:lsdException w:name="Closing" w:semiHidden="1" w:unhideWhenUsed="1"/>
-    <w:lsdException w:name="Signature" w:semiHidden="1" w:unhideWhenUsed="1"/>
-    <w:lsdException w:name="Default Paragraph Font" w:semiHidden="1" w:uiPriority="1" w:unhideWhenUsed="1"/>
-    <w:lsdException w:name="Body Text" w:semiHidden="1" w:unhideWhenUsed="1"/>
-    <w:lsdException w:name="Body Text Indent" w:semiHidden="1" w:unhideWhenUsed="1"/>
-    <w:lsdException w:name="List Continue" w:semiHidden="1" w:unhideWhenUsed="1"/>
-    <w:lsdException w:name="List Continue 2" w:semiHidden="1" w:unhideWhenUsed="1"/>
-    <w:lsdException w:name="List Continue 3" w:semiHidden="1" w:unhideWhenUsed="1"/>
-    <w:lsdException w:name="List Continue 4" w:semiHidden="1" w:unhideWhenUsed="1"/>
-    <w:lsdException w:name="List Continue 5" w:semiHidden="1" w:unhideWhenUsed="1"/>
-    <w:lsdException w:name="Message Header" w:semiHidden="1" w:unhideWhenUsed="1"/>
-    <w:lsdException w:name="Subtitle" w:uiPriority="11" w:qFormat="1"/>
-    <w:lsdException w:name="Salutation" w:semiHidden="1" w:unhideWhenUsed="1"/>
-    <w:lsdException w:name="Date" w:semiHidden="1" w:unhideWhenUsed="1"/>
-    <w:lsdException w:name="Body Text First Indent" w:semiHidden="1" w:unhideWhenUsed="1"/>
-    <w:lsdException w:name="Body Text First Indent 2" w:semiHidden="1" w:unhideWhenUsed="1"/>
-    <w:lsdException w:name="Note Heading" w:semiHidden="1" w:unhideWhenUsed="1"/>
-    <w:lsdException w:name="Body Text 2" w:semiHidden="1" w:unhideWhenUsed="1"/>
-    <w:lsdException w:name="Body Text 3" w:semiHidden="1" w:unhideWhenUsed="1"/>
-    <w:lsdException w:name="Body Text Indent 2" w:semiHidden="1" w:unhideWhenUsed="1"/>
-    <w:lsdException w:name="Body Text Indent 3" w:semiHidden="1" w:unhideWhenUsed="1"/>
-    <w:lsdException w:name="Block Text" w:semiHidden="1" w:unhideWhenUsed="1"/>
-    <w:lsdException w:name="Hyperlink" w:semiHidden="1" w:unhideWhenUsed="1"/>
-    <w:lsdException w:name="FollowedHyperlink" w:semiHidden="1" w:unhideWhenUsed="1"/>
-    <w:lsdException w:name="Strong" w:uiPriority="22" w:qFormat="1"/>
-    <w:lsdException w:name="Emphasis" w:uiPriority="20" w:qFormat="1"/>
-    <w:lsdException w:name="Document Map" w:semiHidden="1" w:unhideWhenUsed="1"/>
-    <w:lsdException w:name="Plain Text" w:semiHidden="1" w:unhideWhenUsed="1"/>
-    <w:lsdException w:name="E-mail Signature" w:semiHidden="1" w:unhideWhenUsed="1"/>
-    <w:lsdException w:name="HTML Top of Form" w:semiHidden="1" w:unhideWhenUsed="1"/>
-    <w:lsdException w:name="HTML Bottom of Form" w:semiHidden="1" w:unhideWhenUsed="1"/>
-    <w:lsdException w:name="Normal (Web)" w:semiHidden="1" w:unhideWhenUsed="1"/>
-    <w:lsdException w:name="HTML Acronym" w:semiHidden="1" w:unhideWhenUsed="1"/>
-    <w:lsdException w:name="HTML Address" w:semiHidden="1" w:unhideWhenUsed="1"/>
-    <w:lsdException w:name="HTML Cite" w:semiHidden="1" w:unhideWhenUsed="1"/>
-    <w:lsdException w:name="HTML Code" w:semiHidden="1" w:unhideWhenUsed="1"/>
-    <w:lsdException w:name="HTML Definition" w:semiHidden="1" w:unhideWhenUsed="1"/>
-    <w:lsdException w:name="HTML Keyboard" w:semiHidden="1" w:unhideWhenUsed="1"/>
-    <w:lsdException w:name="HTML Preformatted" w:semiHidden="1" w:unhideWhenUsed="1"/>
-    <w:lsdException w:name="HTML Sample" w:semiHidden="1" w:unhideWhenUsed="1"/>
-    <w:lsdException w:name="HTML Typewriter" w:semiHidden="1" w:unhideWhenUsed="1"/>
-    <w:lsdException w:name="HTML Variable" w:semiHidden="1" w:unhideWhenUsed="1"/>
-    <w:lsdException w:name="Normal Table" w:semiHidden="1" w:unhideWhenUsed="1"/>
-    <w:lsdException w:name="annotation subject" w:semiHidden="1" w:unhideWhenUsed="1"/>
-    <w:lsdException w:name="No List" w:semiHidden="1" w:unhideWhenUsed="1"/>
-    <w:lsdException w:name="Outline List 1" w:semiHidden="1" w:unhideWhenUsed="1"/>
-    <w:lsdException w:name="Outline List 2" w:semiHidden="1" w:unhideWhenUsed="1"/>
-    <w:lsdException w:name="Outline List 3" w:semiHidden="1" w:unhideWhenUsed="1"/>
-    <w:lsdException w:name="Table Simple 1" w:semiHidden="1" w:unhideWhenUsed="1"/>
-    <w:lsdException w:name="Table Simple 2" w:semiHidden="1" w:unhideWhenUsed="1"/>
-    <w:lsdException w:name="Table Simple 3" w:semiHidden="1" w:unhideWhenUsed="1"/>
-    <w:lsdException w:name="Table Classic 1" w:semiHidden="1" w:unhideWhenUsed="1"/>
-    <w:lsdException w:name="Table Classic 2" w:semiHidden="1" w:unhideWhenUsed="1"/>
-    <w:lsdException w:name="Table Classic 3" w:semiHidden="1" w:unhideWhenUsed="1"/>
-    <w:lsdException w:name="Table Classic 4" w:semiHidden="1" w:unhideWhenUsed="1"/>
-    <w:lsdException w:name="Table Colorful 1" w:semiHidden="1" w:unhideWhenUsed="1"/>
-    <w:lsdException w:name="Table Colorful 2" w:semiHidden="1" w:unhideWhenUsed="1"/>
-    <w:lsdException w:name="Table Colorful 3" w:semiHidden="1" w:unhideWhenUsed="1"/>
-    <w:lsdException w:name="Table Columns 1" w:semiHidden="1" w:unhideWhenUsed="1"/>
-    <w:lsdException w:name="Table Columns 2" w:semiHidden="1" w:unhideWhenUsed="1"/>
-    <w:lsdException w:name="Table Columns 3" w:semiHidden="1" w:unhideWhenUsed="1"/>
-    <w:lsdException w:name="Table Columns 4" w:semiHidden="1" w:unhideWhenUsed="1"/>
-    <w:lsdException w:name="Table Columns 5" w:semiHidden="1" w:unhideWhenUsed="1"/>
-    <w:lsdException w:name="Table Grid 1" w:semiHidden="1" w:unhideWhenUsed="1"/>
-    <w:lsdException w:name="Table Grid 2" w:semiHidden="1" w:unhideWhenUsed="1"/>
-    <w:lsdException w:name="Table Grid 3" w:semiHidden="1" w:unhideWhenUsed="1"/>
-    <w:lsdException w:name="Table Grid 4" w:semiHidden="1" w:unhideWhenUsed="1"/>
-    <w:lsdException w:name="Table Grid 5" w:semiHidden="1" w:unhideWhenUsed="1"/>
-    <w:lsdException w:name="Table Grid 6" w:semiHidden="1" w:unhideWhenUsed="1"/>
-    <w:lsdException w:name="Table Grid 7" w:semiHidden="1" w:unhideWhenUsed="1"/>
-    <w:lsdException w:name="Table Grid 8" w:semiHidden="1" w:unhideWhenUsed="1"/>
-    <w:lsdException w:name="Table List 1" w:semiHidden="1" w:unhideWhenUsed="1"/>
-    <w:lsdException w:name="Table List 2" w:semiHidden="1" w:unhideWhenUsed="1"/>
-    <w:lsdException w:name="Table List 3" w:semiHidden="1" w:unhideWhenUsed="1"/>
-    <w:lsdException w:name="Table List 4" w:semiHidden="1" w:unhideWhenUsed="1"/>
-    <w:lsdException w:name="Table List 5" w:semiHidden="1" w:unhideWhenUsed="1"/>
-    <w:lsdException w:name="Table List 6" w:semiHidden="1" w:unhideWhenUsed="1"/>
-    <w:lsdException w:name="Table List 7" w:semiHidden="1" w:unhideWhenUsed="1"/>
-    <w:lsdException w:name="Table List 8" w:semiHidden="1" w:unhideWhenUsed="1"/>
-    <w:lsdException w:name="Table 3D effects 1" w:semiHidden="1" w:unhideWhenUsed="1"/>
-    <w:lsdException w:name="Table 3D effects 2" w:semiHidden="1" w:unhideWhenUsed="1"/>
-    <w:lsdException w:name="Table 3D effects 3" w:semiHidden="1" w:unhideWhenUsed="1"/>
-    <w:lsdException w:name="Table Contemporary" w:semiHidden="1" w:unhideWhenUsed="1"/>
-    <w:lsdException w:name="Table Elegant" w:semiHidden="1" w:unhideWhenUsed="1"/>
-    <w:lsdException w:name="Table Professional" w:semiHidden="1" w:unhideWhenUsed="1"/>
-    <w:lsdException w:name="Table Subtle 1" w:semiHidden="1" w:unhideWhenUsed="1"/>
-    <w:lsdException w:name="Table Subtle 2" w:semiHidden="1" w:unhideWhenUsed="1"/>
-    <w:lsdException w:name="Table Web 1" w:semiHidden="1" w:unhideWhenUsed="1"/>
-    <w:lsdException w:name="Table Web 2" w:semiHidden="1" w:unhideWhenUsed="1"/>
-    <w:lsdException w:name="Table Web 3" w:semiHidden="1" w:unhideWhenUsed="1"/>
-    <w:lsdException w:name="Balloon Text" w:semiHidden="1" w:unhideWhenUsed="1"/>
-    <w:lsdException w:name="Table Grid" w:uiPriority="39"/>
-    <w:lsdException w:name="Table Theme" w:semiHidden="1" w:unhideWhenUsed="1"/>
-    <w:lsdException w:name="Placeholder Text" w:semiHidden="1"/>
-    <w:lsdException w:name="No Spacing" w:uiPriority="1" w:qFormat="1"/>
-    <w:lsdException w:name="Light Shading" w:uiPriority="60"/>
-    <w:lsdException w:name="Light List" w:uiPriority="61"/>
-    <w:lsdException w:name="Light Grid" w:uiPriority="62"/>
-    <w:lsdException w:name="Medium Shading 1" w:uiPriority="63"/>
-    <w:lsdException w:name="Medium Shading 2" w:uiPriority="64"/>
-    <w:lsdException w:name="Medium List 1" w:uiPriority="65"/>
-    <w:lsdException w:name="Medium List 2" w:uiPriority="66"/>
-    <w:lsdException w:name="Medium Grid 1" w:uiPriority="67"/>
-    <w:lsdException w:name="Medium Grid 2" w:uiPriority="68"/>
-    <w:lsdException w:name="Medium Grid 3" w:uiPriority="69"/>
-    <w:lsdException w:name="Dark List" w:uiPriority="70"/>
-    <w:lsdException w:name="Colorful Shading" w:uiPriority="71"/>
-    <w:lsdException w:name="Colorful List" w:uiPriority="72"/>
-    <w:lsdException w:name="Colorful Grid" w:uiPriority="73"/>
-    <w:lsdException w:name="Light Shading Accent 1" w:uiPriority="60"/>
-    <w:lsdException w:name="Light List Accent 1" w:uiPriority="61"/>
-    <w:lsdException w:name="Light Grid Accent 1" w:uiPriority="62"/>
-    <w:lsdException w:name="Medium Shading 1 Accent 1" w:uiPriority="63"/>
-    <w:lsdException w:name="Medium Shading 2 Accent 1" w:uiPriority="64"/>
-    <w:lsdException w:name="Medium List 1 Accent 1" w:uiPriority="65"/>
-    <w:lsdException w:name="Revision" w:semiHidden="1"/>
-    <w:lsdException w:name="List Paragraph" w:uiPriority="34" w:qFormat="1"/>
-    <w:lsdException w:name="Quote" w:uiPriority="29" w:qFormat="1"/>
-    <w:lsdException w:name="Intense Quote" w:uiPriority="30" w:qFormat="1"/>
-    <w:lsdException w:name="Medium List 2 Accent 1" w:uiPriority="66"/>
-    <w:lsdException w:name="Medium Grid 1 Accent 1" w:uiPriority="67"/>
-    <w:lsdException w:name="Medium Grid 2 Accent 1" w:uiPriority="68"/>
-    <w:lsdException w:name="Medium Grid 3 Accent 1" w:uiPriority="69"/>
-    <w:lsdException w:name="Dark List Accent 1" w:uiPriority="70"/>
-    <w:lsdException w:name="Colorful Shading Accent 1" w:uiPriority="71"/>
-    <w:lsdException w:name="Colorful List Accent 1" w:uiPriority="72"/>
-    <w:lsdException w:name="Colorful Grid Accent 1" w:uiPriority="73"/>
-    <w:lsdException w:name="Light Shading Accent 2" w:uiPriority="60"/>
-    <w:lsdException w:name="Light List Accent 2" w:uiPriority="61"/>
-    <w:lsdException w:name="Light Grid Accent 2" w:uiPriority="62"/>
-    <w:lsdException w:name="Medium Shading 1 Accent 2" w:uiPriority="63"/>
-    <w:lsdException w:name="Medium Shading 2 Accent 2" w:uiPriority="64"/>
-    <w:lsdException w:name="Medium List 1 Accent 2" w:uiPriority="65"/>
-    <w:lsdException w:name="Medium List 2 Accent 2" w:uiPriority="66"/>
-    <w:lsdException w:name="Medium Grid 1 Accent 2" w:uiPriority="67"/>
-    <w:lsdException w:name="Medium Grid 2 Accent 2" w:uiPriority="68"/>
-    <w:lsdException w:name="Medium Grid 3 Accent 2" w:uiPriority="69"/>
-    <w:lsdException w:name="Dark List Accent 2" w:uiPriority="70"/>
-    <w:lsdException w:name="Colorful Shading Accent 2" w:uiPriority="71"/>
-    <w:lsdException w:name="Colorful List Accent 2" w:uiPriority="72"/>
-    <w:lsdException w:name="Colorful Grid Accent 2" w:uiPriority="73"/>
-    <w:lsdException w:name="Light Shading Accent 3" w:uiPriority="60"/>
-    <w:lsdException w:name="Light List Accent 3" w:uiPriority="61"/>
-    <w:lsdException w:name="Light Grid Accent 3" w:uiPriority="62"/>
-    <w:lsdException w:name="Medium Shading 1 Accent 3" w:uiPriority="63"/>
-    <w:lsdException w:name="Medium Shading 2 Accent 3" w:uiPriority="64"/>
-    <w:lsdException w:name="Medium List 1 Accent 3" w:uiPriority="65"/>
-    <w:lsdException w:name="Medium List 2 Accent 3" w:uiPriority="66"/>
-    <w:lsdException w:name="Medium Grid 1 Accent 3" w:uiPriority="67"/>
-    <w:lsdException w:name="Medium Grid 2 Accent 3" w:uiPriority="68"/>
-    <w:lsdException w:name="Medium Grid 3 Accent 3" w:uiPriority="69"/>
-    <w:lsdException w:name="Dark List Accent 3" w:uiPriority="70"/>
-    <w:lsdException w:name="Colorful Shading Accent 3" w:uiPriority="71"/>
-    <w:lsdException w:name="Colorful List Accent 3" w:uiPriority="72"/>
-    <w:lsdException w:name="Colorful Grid Accent 3" w:uiPriority="73"/>
-    <w:lsdException w:name="Light Shading Accent 4" w:uiPriority="60"/>
-    <w:lsdException w:name="Light List Accent 4" w:uiPriority="61"/>
-    <w:lsdException w:name="Light Grid Accent 4" w:uiPriority="62"/>
-    <w:lsdException w:name="Medium Shading 1 Accent 4" w:uiPriority="63"/>
-    <w:lsdException w:name="Medium Shading 2 Accent 4" w:uiPriority="64"/>
-    <w:lsdException w:name="Medium List 1 Accent 4" w:uiPriority="65"/>
-    <w:lsdException w:name="Medium List 2 Accent 4" w:uiPriority="66"/>
-    <w:lsdException w:name="Medium Grid 1 Accent 4" w:uiPriority="67"/>
-    <w:lsdException w:name="Medium Grid 2 Accent 4" w:uiPriority="68"/>
-    <w:lsdException w:name="Medium Grid 3 Accent 4" w:uiPriority="69"/>
-    <w:lsdException w:name="Dark List Accent 4" w:uiPriority="70"/>
-    <w:lsdException w:name="Colorful Shading Accent 4" w:uiPriority="71"/>
-    <w:lsdException w:name="Colorful List Accent 4" w:uiPriority="72"/>
-    <w:lsdException w:name="Colorful Grid Accent 4" w:uiPriority="73"/>
-    <w:lsdException w:name="Light Shading Accent 5" w:uiPriority="60"/>
-    <w:lsdException w:name="Light List Accent 5" w:uiPriority="61"/>
-    <w:lsdException w:name="Light Grid Accent 5" w:uiPriority="62"/>
-    <w:lsdException w:name="Medium Shading 1 Accent 5" w:uiPriority="63"/>
-    <w:lsdException w:name="Medium Shading 2 Accent 5" w:uiPriority="64"/>
-    <w:lsdException w:name="Medium List 1 Accent 5" w:uiPriority="65"/>
-    <w:lsdException w:name="Medium List 2 Accent 5" w:uiPriority="66"/>
-    <w:lsdException w:name="Medium Grid 1 Accent 5" w:uiPriority="67"/>
-    <w:lsdException w:name="Medium Grid 2 Accent 5" w:uiPriority="68"/>
-    <w:lsdException w:name="Medium Grid 3 Accent 5" w:uiPriority="69"/>
-    <w:lsdException w:name="Dark List Accent 5" w:uiPriority="70"/>
-    <w:lsdException w:name="Colorful Shading Accent 5" w:uiPriority="71"/>
-    <w:lsdException w:name="Colorful List Accent 5" w:uiPriority="72"/>
-    <w:lsdException w:name="Colorful Grid Accent 5" w:uiPriority="73"/>
-    <w:lsdException w:name="Light Shading Accent 6" w:uiPriority="60"/>
-    <w:lsdException w:name="Light List Accent 6" w:uiPriority="61"/>
-    <w:lsdException w:name="Light Grid Accent 6" w:uiPriority="62"/>
-    <w:lsdException w:name="Medium Shading 1 Accent 6" w:uiPriority="63"/>
-    <w:lsdException w:name="Medium Shading 2 Accent 6" w:uiPriority="64"/>
-    <w:lsdException w:name="Medium List 1 Accent 6" w:uiPriority="65"/>
-    <w:lsdException w:name="Medium List 2 Accent 6" w:uiPriority="66"/>
-    <w:lsdException w:name="Medium Grid 1 Accent 6" w:uiPriority="67"/>
-    <w:lsdException w:name="Medium Grid 2 Accent 6" w:uiPriority="68"/>
-    <w:lsdException w:name="Medium Grid 3 Accent 6" w:uiPriority="69"/>
-    <w:lsdException w:name="Dark List Accent 6" w:uiPriority="70"/>
-    <w:lsdException w:name="Colorful Shading Accent 6" w:uiPriority="71"/>
-    <w:lsdException w:name="Colorful List Accent 6" w:uiPriority="72"/>
-    <w:lsdException w:name="Colorful Grid Accent 6" w:uiPriority="73"/>
-    <w:lsdException w:name="Subtle Emphasis" w:uiPriority="19" w:qFormat="1"/>
-    <w:lsdException w:name="Intense Emphasis" w:uiPriority="21" w:qFormat="1"/>
-    <w:lsdException w:name="Subtle Reference" w:uiPriority="31" w:qFormat="1"/>
-    <w:lsdException w:name="Intense Reference" w:uiPriority="32" w:qFormat="1"/>
-    <w:lsdException w:name="Book Title" w:uiPriority="33" w:qFormat="1"/>
-    <w:lsdException w:name="Bibliography" w:semiHidden="1" w:uiPriority="37" w:unhideWhenUsed="1"/>
-    <w:lsdException w:name="TOC Heading" w:semiHidden="1" w:uiPriority="39" w:unhideWhenUsed="1" w:qFormat="1"/>
-    <w:lsdException w:name="Plain Table 1" w:uiPriority="41"/>
-    <w:lsdException w:name="Plain Table 2" w:uiPriority="42"/>
-    <w:lsdException w:name="Plain Table 3" w:uiPriority="43"/>
-    <w:lsdException w:name="Plain Table 4" w:uiPriority="44"/>
-    <w:lsdException w:name="Plain Table 5" w:uiPriority="45"/>
-    <w:lsdException w:name="Grid Table Light" w:uiPriority="40"/>
-    <w:lsdException w:name="Grid Table 1 Light" w:uiPriority="46"/>
-    <w:lsdException w:name="Grid Table 2" w:uiPriority="47"/>
-    <w:lsdException w:name="Grid Table 3" w:uiPriority="48"/>
-    <w:lsdException w:name="Grid Table 4" w:uiPriority="49"/>
-    <w:lsdException w:name="Grid Table 5 Dark" w:uiPriority="50"/>
-    <w:lsdException w:name="Grid Table 6 Colorful" w:uiPriority="51"/>
-    <w:lsdException w:name="Grid Table 7 Colorful" w:uiPriority="52"/>
-    <w:lsdException w:name="Grid Table 1 Light Accent 1" w:uiPriority="46"/>
-    <w:lsdException w:name="Grid Table 2 Accent 1" w:uiPriority="47"/>
-    <w:lsdException w:name="Grid Table 3 Accent 1" w:uiPriority="48"/>
-    <w:lsdException w:name="Grid Table 4 Accent 1" w:uiPriority="49"/>
-    <w:lsdException w:name="Grid Table 5 Dark Accent 1" w:uiPriority="50"/>
-    <w:lsdException w:name="Grid Table 6 Colorful Accent 1" w:uiPriority="51"/>
-    <w:lsdException w:name="Grid Table 7 Colorful Accent 1" w:uiPriority="52"/>
-    <w:lsdException w:name="Grid Table 1 Light Accent 2" w:uiPriority="46"/>
-    <w:lsdException w:name="Grid Table 2 Accent 2" w:uiPriority="47"/>
-    <w:lsdException w:name="Grid Table 3 Accent 2" w:uiPriority="48"/>
-    <w:lsdException w:name="Grid Table 4 Accent 2" w:uiPriority="49"/>
-    <w:lsdException w:name="Grid Table 5 Dark Accent 2" w:uiPriority="50"/>
-    <w:lsdException w:name="Grid Table 6 Colorful Accent 2" w:uiPriority="51"/>
-    <w:lsdException w:name="Grid Table 7 Colorful Accent 2" w:uiPriority="52"/>
-    <w:lsdException w:name="Grid Table 1 Light Accent 3" w:uiPriority="46"/>
-    <w:lsdException w:name="Grid Table 2 Accent 3" w:uiPriority="47"/>
-    <w:lsdException w:name="Grid Table 3 Accent 3" w:uiPriority="48"/>
-    <w:lsdException w:name="Grid Table 4 Accent 3" w:uiPriority="49"/>
-    <w:lsdException w:name="Grid Table 5 Dark Accent 3" w:uiPriority="50"/>
-    <w:lsdException w:name="Grid Table 6 Colorful Accent 3" w:uiPriority="51"/>
-    <w:lsdException w:name="Grid Table 7 Colorful Accent 3" w:uiPriority="52"/>
-    <w:lsdException w:name="Grid Table 1 Light Accent 4" w:uiPriority="46"/>
-    <w:lsdException w:name="Grid Table 2 Accent 4" w:uiPriority="47"/>
-    <w:lsdException w:name="Grid Table 3 Accent 4" w:uiPriority="48"/>
-    <w:lsdException w:name="Grid Table 4 Accent 4" w:uiPriority="49"/>
-    <w:lsdException w:name="Grid Table 5 Dark Accent 4" w:uiPriority="50"/>
-    <w:lsdException w:name="Grid Table 6 Colorful Accent 4" w:uiPriority="51"/>
-    <w:lsdException w:name="Grid Table 7 Colorful Accent 4" w:uiPriority="52"/>
-    <w:lsdException w:name="Grid Table 1 Light Accent 5" w:uiPriority="46"/>
-    <w:lsdException w:name="Grid Table 2 Accent 5" w:uiPriority="47"/>
-    <w:lsdException w:name="Grid Table 3 Accent 5" w:uiPriority="48"/>
-    <w:lsdException w:name="Grid Table 4 Accent 5" w:uiPriority="49"/>
-    <w:lsdException w:name="Grid Table 5 Dark Accent 5" w:uiPriority="50"/>
-    <w:lsdException w:name="Grid Table 6 Colorful Accent 5" w:uiPriority="51"/>
-    <w:lsdException w:name="Grid Table 7 Colorful Accent 5" w:uiPriority="52"/>
-    <w:lsdException w:name="Grid Table 1 Light Accent 6" w:uiPriority="46"/>
-    <w:lsdException w:name="Grid Table 2 Accent 6" w:uiPriority="47"/>
-    <w:lsdException w:name="Grid Table 3 Accent 6" w:uiPriority="48"/>
-    <w:lsdException w:name="Grid Table 4 Accent 6" w:uiPriority="49"/>
-    <w:lsdException w:name="Grid Table 5 Dark Accent 6" w:uiPriority="50"/>
-    <w:lsdException w:name="Grid Table 6 Colorful Accent 6" w:uiPriority="51"/>
-    <w:lsdException w:name="Grid Table 7 Colorful Accent 6" w:uiPriority="52"/>
-    <w:lsdException w:name="List Table 1 Light" w:uiPriority="46"/>
-    <w:lsdException w:name="List Table 2" w:uiPriority="47"/>
-    <w:lsdException w:name="List Table 3" w:uiPriority="48"/>
-    <w:lsdException w:name="List Table 4" w:uiPriority="49"/>
-    <w:lsdException w:name="List Table 5 Dark" w:uiPriority="50"/>
-    <w:lsdException w:name="List Table 6 Colorful" w:uiPriority="51"/>
-    <w:lsdException w:name="List Table 7 Colorful" w:uiPriority="52"/>
-    <w:lsdException w:name="List Table 1 Light Accent 1" w:uiPriority="46"/>
-    <w:lsdException w:name="List Table 2 Accent 1" w:uiPriority="47"/>
-    <w:lsdException w:name="List Table 3 Accent 1" w:uiPriority="48"/>
-    <w:lsdException w:name="List Table 4 Accent 1" w:uiPriority="49"/>
-    <w:lsdException w:name="List Table 5 Dark Accent 1" w:uiPriority="50"/>
-    <w:lsdException w:name="List Table 6 Colorful Accent 1" w:uiPriority="51"/>
-    <w:lsdException w:name="List Table 7 Colorful Accent 1" w:uiPriority="52"/>
-    <w:lsdException w:name="List Table 1 Light Accent 2" w:uiPriority="46"/>
-    <w:lsdException w:name="List Table 2 Accent 2" w:uiPriority="47"/>
-    <w:lsdException w:name="List Table 3 Accent 2" w:uiPriority="48"/>
-    <w:lsdException w:name="List Table 4 Accent 2" w:uiPriority="49"/>
-    <w:lsdException w:name="List Table 5 Dark Accent 2" w:uiPriority="50"/>
-    <w:lsdException w:name="List Table 6 Colorful Accent 2" w:uiPriority="51"/>
-    <w:lsdException w:name="List Table 7 Colorful Accent 2" w:uiPriority="52"/>
-    <w:lsdException w:name="List Table 1 Light Accent 3" w:uiPriority="46"/>
-    <w:lsdException w:name="List Table 2 Accent 3" w:uiPriority="47"/>
-    <w:lsdException w:name="List Table 3 Accent 3" w:uiPriority="48"/>
-    <w:lsdException w:name="List Table 4 Accent 3" w:uiPriority="49"/>
-    <w:lsdException w:name="List Table 5 Dark Accent 3" w:uiPriority="50"/>
-    <w:lsdException w:name="List Table 6 Colorful Accent 3" w:uiPriority="51"/>
-    <w:lsdException w:name="List Table 7 Colorful Accent 3" w:uiPriority="52"/>
-    <w:lsdException w:name="List Table 1 Light Accent 4" w:uiPriority="46"/>
-    <w:lsdException w:name="List Table 2 Accent 4" w:uiPriority="47"/>
-    <w:lsdException w:name="List Table 3 Accent 4" w:uiPriority="48"/>
-    <w:lsdException w:name="List Table 4 Accent 4" w:uiPriority="49"/>
-    <w:lsdException w:name="List Table 5 Dark Accent 4" w:uiPriority="50"/>
-    <w:lsdException w:name="List Table 6 Colorful Accent 4" w:uiPriority="51"/>
-    <w:lsdException w:name="List Table 7 Colorful Accent 4" w:uiPriority="52"/>
-    <w:lsdException w:name="List Table 1 Light Accent 5" w:uiPriority="46"/>
-    <w:lsdException w:name="List Table 2 Accent 5" w:uiPriority="47"/>
-    <w:lsdException w:name="List Table 3 Accent 5" w:uiPriority="48"/>
-    <w:lsdException w:name="List Table 4 Accent 5" w:uiPriority="49"/>
-    <w:lsdException w:name="List Table 5 Dark Accent 5" w:uiPriority="50"/>
-    <w:lsdException w:name="List Table 6 Colorful Accent 5" w:uiPriority="51"/>
-    <w:lsdException w:name="List Table 7 Colorful Accent 5" w:uiPriority="52"/>
-    <w:lsdException w:name="List Table 1 Light Accent 6" w:uiPriority="46"/>
-    <w:lsdException w:name="List Table 2 Accent 6" w:uiPriority="47"/>
-    <w:lsdException w:name="List Table 3 Accent 6" w:uiPriority="48"/>
-    <w:lsdException w:name="List Table 4 Accent 6" w:uiPriority="49"/>
-    <w:lsdException w:name="List Table 5 Dark Accent 6" w:uiPriority="50"/>
-    <w:lsdException w:name="List Table 6 Colorful Accent 6" w:uiPriority="51"/>
-    <w:lsdException w:name="List Table 7 Colorful Accent 6" w:uiPriority="52"/>
-  </w:latentStyles>
-  <w:style w:type="paragraph" w:default="1" w:styleId="Normal">
-    <w:name w:val="Normal"/>
-    <w:qFormat/>
-  </w:style>
-  <w:style w:type="character" w:default="1" w:styleId="Fuentedeprrafopredeter">
-    <w:name w:val="Default Paragraph Font"/>
-    <w:uiPriority w:val="1"/>
-    <w:semiHidden/>
-    <w:unhideWhenUsed/>
-  </w:style>
-  <w:style w:type="table" w:default="1" w:styleId="Tablanormal">
-    <w:name w:val="Normal Table"/>
-    <w:uiPriority w:val="99"/>
-    <w:semiHidden/>
-    <w:unhideWhenUsed/>
-    <w:tblPr>
-      <w:tblInd w:w="0" w:type="dxa"/>
-      <w:tblCellMar>
-        <w:top w:w="0" w:type="dxa"/>
-        <w:left w:w="108" w:type="dxa"/>
-        <w:bottom w:w="0" w:type="dxa"/>
-        <w:right w:w="108" w:type="dxa"/>
-      </w:tblCellMar>
-    </w:tblPr>
-  </w:style>
-  <w:style w:type="numbering" w:default="1" w:styleId="Sinlista">
-    <w:name w:val="No List"/>
-    <w:uiPriority w:val="99"/>
-    <w:semiHidden/>
-    <w:unhideWhenUsed/>
-  </w:style>
-  <w:style w:type="character" w:styleId="Textodelmarcadordeposicin">
-    <w:name w:val="Placeholder Text"/>
-    <w:basedOn w:val="Fuentedeprrafopredeter"/>
-    <w:uiPriority w:val="99"/>
-    <w:semiHidden/>
-    <w:rsid w:val="0084757F"/>
-    <w:rPr>
-      <w:color w:val="808080"/>
-    </w:rPr>
-  </w:style>
-</w:styles>
-</file>
-
-<file path=word/glossary/webSettings.xml><?xml version="1.0" encoding="utf-8"?>
-<w:webSettings xmlns:mc="http://schemas.openxmlformats.org/markup-compatibility/2006" xmlns:r="http://schemas.openxmlformats.org/officeDocument/2006/relationships" xmlns:w="http://schemas.openxmlformats.org/wordprocessingml/2006/main" xmlns:w14="http://schemas.microsoft.com/office/word/2010/wordml" xmlns:w15="http://schemas.microsoft.com/office/word/2012/wordml" xmlns:w16se="http://schemas.microsoft.com/office/word/2015/wordml/symex" mc:Ignorable="w14 w15 w16se">
-  <w:optimizeForBrowser/>
-  <w:allowPNG/>
-</w:webSettings>
-</file>
-
 <file path=word/theme/theme1.xml><?xml version="1.0" encoding="utf-8"?>
 <a:theme xmlns:a="http://schemas.openxmlformats.org/drawingml/2006/main" name="Office Theme">
   <a:themeElements>
@@ -34366,7 +33829,7 @@
 </file>
 
 <file path=customXml/itemProps1.xml><?xml version="1.0" encoding="utf-8"?>
-<ds:datastoreItem xmlns:ds="http://schemas.openxmlformats.org/officeDocument/2006/customXml" ds:itemID="{1F7778E3-6CAD-484F-8E54-B2F00B72AB2D}">
+<ds:datastoreItem xmlns:ds="http://schemas.openxmlformats.org/officeDocument/2006/customXml" ds:itemID="{C08E1ED6-F12E-40D0-9156-FA0170CC2C4B}">
   <ds:schemaRefs>
     <ds:schemaRef ds:uri="http://schemas.openxmlformats.org/officeDocument/2006/bibliography"/>
   </ds:schemaRefs>

</xml_diff>

<commit_message>
Prueba desde computadora de Grade
</commit_message>
<xml_diff>
--- a/doc/avance-tesis-revA.docx
+++ b/doc/avance-tesis-revA.docx
@@ -5628,6 +5628,9 @@
                     <w:fldChar w:fldCharType="begin"/>
                   </m:r>
                   <m:r>
+                    <m:rPr>
+                      <m:sty m:val="p"/>
+                    </m:rPr>
                     <w:rPr>
                       <w:rFonts w:ascii="Cambria Math" w:hAnsi="Cambria Math"/>
                     </w:rPr>
@@ -5641,6 +5644,9 @@
                     <w:fldChar w:fldCharType="separate"/>
                   </m:r>
                   <m:r>
+                    <m:rPr>
+                      <m:sty m:val="p"/>
+                    </m:rPr>
                     <w:rPr>
                       <w:rFonts w:ascii="Cambria Math" w:hAnsi="Cambria Math"/>
                       <w:noProof/>
@@ -5677,6 +5683,9 @@
       </w:r>
       <m:oMath>
         <m:r>
+          <m:rPr>
+            <m:sty m:val="p"/>
+          </m:rPr>
           <w:rPr>
             <w:rFonts w:ascii="Cambria Math" w:hAnsi="Cambria Math"/>
             <w:noProof/>
@@ -5697,8 +5706,8 @@
         <w:t xml:space="preserve"> simetría en las funciones de ambas firmas:</w:t>
       </w:r>
     </w:p>
-    <w:bookmarkStart w:id="7" w:name="_Ref7080219"/>
-    <w:bookmarkStart w:id="8" w:name="_Ref7082547"/>
+    <w:bookmarkStart w:id="7" w:name="_Ref7082547"/>
+    <w:bookmarkStart w:id="8" w:name="_Ref7080219"/>
     <w:p>
       <w:pPr>
         <w:pStyle w:val="Descripcin"/>
@@ -5990,7 +5999,7 @@
           </m:eqArr>
         </m:oMath>
       </m:oMathPara>
-      <w:bookmarkEnd w:id="8"/>
+      <w:bookmarkEnd w:id="7"/>
     </w:p>
     <w:p>
       <w:pPr>
@@ -5999,20 +6008,23 @@
       <m:oMathPara>
         <m:oMath>
           <m:r>
+            <m:rPr>
+              <m:sty m:val="p"/>
+            </m:rPr>
             <w:rPr>
               <w:rFonts w:ascii="Cambria Math" w:hAnsi="Cambria Math"/>
             </w:rPr>
             <w:br/>
           </m:r>
         </m:oMath>
-        <w:bookmarkEnd w:id="7"/>
+        <w:bookmarkEnd w:id="8"/>
         <m:oMath>
           <m:eqArr>
             <m:eqArrPr>
               <m:maxDist m:val="1"/>
               <m:ctrlPr>
                 <w:rPr>
-                  <w:rFonts w:ascii="Cambria Math"/>
+                  <w:rFonts w:ascii="Cambria Math" w:hAnsi="Cambria Math"/>
                   <w:i/>
                 </w:rPr>
               </m:ctrlPr>
@@ -6234,7 +6246,7 @@
                 <m:dPr>
                   <m:ctrlPr>
                     <w:rPr>
-                      <w:rFonts w:ascii="Cambria Math"/>
+                      <w:rFonts w:ascii="Cambria Math" w:hAnsi="Cambria Math"/>
                       <w:i/>
                     </w:rPr>
                   </m:ctrlPr>
@@ -6290,12 +6302,6 @@
                   <w:bookmarkEnd w:id="12"/>
                 </m:e>
               </m:d>
-              <m:ctrlPr>
-                <w:rPr>
-                  <w:rFonts w:ascii="Cambria Math" w:hAnsi="Cambria Math"/>
-                  <w:i/>
-                </w:rPr>
-              </m:ctrlPr>
             </m:e>
           </m:eqArr>
           <m:r>
@@ -6372,7 +6378,6 @@
         <w:t xml:space="preserve"> se obtiene los precios de equilibrio:</w:t>
       </w:r>
     </w:p>
-    <w:bookmarkStart w:id="13" w:name="_GoBack"/>
     <w:p>
       <m:oMathPara>
         <m:oMath>
@@ -6765,6 +6770,9 @@
             </m:den>
           </m:f>
           <m:r>
+            <m:rPr>
+              <m:sty m:val="p"/>
+            </m:rPr>
             <w:rPr>
               <w:rFonts w:ascii="Cambria Math" w:hAnsi="Cambria Math"/>
             </w:rPr>
@@ -7160,8 +7168,10 @@
               </m:sSup>
             </m:den>
           </m:f>
-          <w:bookmarkEnd w:id="13"/>
           <m:r>
+            <m:rPr>
+              <m:sty m:val="p"/>
+            </m:rPr>
             <w:br/>
           </m:r>
         </m:oMath>
@@ -7185,18 +7195,18 @@
       <w:pPr>
         <w:pStyle w:val="Ttulo2"/>
       </w:pPr>
-      <w:bookmarkStart w:id="14" w:name="_Toc6348716"/>
-      <w:bookmarkStart w:id="15" w:name="_Ref7077941"/>
-      <w:bookmarkStart w:id="16" w:name="_Ref7077965"/>
+      <w:bookmarkStart w:id="13" w:name="_Toc6348716"/>
+      <w:bookmarkStart w:id="14" w:name="_Ref7077941"/>
+      <w:bookmarkStart w:id="15" w:name="_Ref7077965"/>
       <w:r>
         <w:t>Modelos</w:t>
       </w:r>
       <w:r>
         <w:t xml:space="preserve"> de econometría espacial</w:t>
       </w:r>
+      <w:bookmarkEnd w:id="13"/>
       <w:bookmarkEnd w:id="14"/>
       <w:bookmarkEnd w:id="15"/>
-      <w:bookmarkEnd w:id="16"/>
     </w:p>
     <w:p>
       <w:r>
@@ -7709,7 +7719,7 @@
       <w:pPr>
         <w:pStyle w:val="Ttulo3"/>
       </w:pPr>
-      <w:bookmarkStart w:id="17" w:name="_Toc6348717"/>
+      <w:bookmarkStart w:id="16" w:name="_Toc6348717"/>
       <w:r>
         <w:lastRenderedPageBreak/>
         <w:t xml:space="preserve">Modelo general de </w:t>
@@ -7718,7 +7728,7 @@
       <w:r>
         <w:t>Manski</w:t>
       </w:r>
-      <w:bookmarkEnd w:id="17"/>
+      <w:bookmarkEnd w:id="16"/>
       <w:proofErr w:type="spellEnd"/>
     </w:p>
     <w:p>
@@ -8010,8 +8020,8 @@
       <w:pPr>
         <w:pStyle w:val="Ttulo3"/>
       </w:pPr>
-      <w:bookmarkStart w:id="18" w:name="_Ref5724351"/>
-      <w:bookmarkStart w:id="19" w:name="_Toc6348718"/>
+      <w:bookmarkStart w:id="17" w:name="_Ref5724351"/>
+      <w:bookmarkStart w:id="18" w:name="_Toc6348718"/>
       <w:r>
         <w:t xml:space="preserve">Modelos derivados del modelo de </w:t>
       </w:r>
@@ -8019,8 +8029,8 @@
       <w:r>
         <w:t>Manski</w:t>
       </w:r>
+      <w:bookmarkEnd w:id="17"/>
       <w:bookmarkEnd w:id="18"/>
-      <w:bookmarkEnd w:id="19"/>
       <w:proofErr w:type="spellEnd"/>
     </w:p>
     <w:p>
@@ -8067,8 +8077,8 @@
           <w:color w:val="000000" w:themeColor="text1"/>
         </w:rPr>
       </w:pPr>
-      <w:bookmarkStart w:id="20" w:name="_Ref6341414"/>
-      <w:bookmarkStart w:id="21" w:name="_Toc6348818"/>
+      <w:bookmarkStart w:id="19" w:name="_Ref6341414"/>
+      <w:bookmarkStart w:id="20" w:name="_Toc6348818"/>
       <w:r>
         <w:rPr>
           <w:i/>
@@ -8113,7 +8123,7 @@
         </w:rPr>
         <w:fldChar w:fldCharType="end"/>
       </w:r>
-      <w:bookmarkEnd w:id="20"/>
+      <w:bookmarkEnd w:id="19"/>
       <w:r>
         <w:rPr>
           <w:i/>
@@ -8121,7 +8131,7 @@
         </w:rPr>
         <w:t>: Modelos de dependencia espacial para datos de corte transversal</w:t>
       </w:r>
-      <w:bookmarkEnd w:id="21"/>
+      <w:bookmarkEnd w:id="20"/>
     </w:p>
     <w:p>
       <w:pPr>
@@ -13335,11 +13345,11 @@
       <w:pPr>
         <w:pStyle w:val="Ttulo2"/>
       </w:pPr>
-      <w:bookmarkStart w:id="22" w:name="_Toc6348719"/>
+      <w:bookmarkStart w:id="21" w:name="_Toc6348719"/>
       <w:r>
         <w:t>Selección de la matriz de pesos espaciales</w:t>
       </w:r>
-      <w:bookmarkEnd w:id="22"/>
+      <w:bookmarkEnd w:id="21"/>
     </w:p>
     <w:p>
       <w:r>
@@ -13593,9 +13603,9 @@
         <w:pStyle w:val="Descripcin"/>
         <w:keepNext/>
       </w:pPr>
-      <w:bookmarkStart w:id="23" w:name="_Ref5740583"/>
-      <w:bookmarkStart w:id="24" w:name="_Ref5740577"/>
-      <w:bookmarkStart w:id="25" w:name="_Toc6348819"/>
+      <w:bookmarkStart w:id="22" w:name="_Ref5740583"/>
+      <w:bookmarkStart w:id="23" w:name="_Ref5740577"/>
+      <w:bookmarkStart w:id="24" w:name="_Toc6348819"/>
       <w:r>
         <w:lastRenderedPageBreak/>
         <w:t xml:space="preserve">Gráfico </w:t>
@@ -13618,23 +13628,23 @@
       <w:r>
         <w:fldChar w:fldCharType="end"/>
       </w:r>
+      <w:bookmarkEnd w:id="22"/>
+      <w:r>
+        <w:t xml:space="preserve">. </w:t>
+      </w:r>
+      <w:bookmarkStart w:id="25" w:name="_Ref5740572"/>
+      <w:r>
+        <w:t xml:space="preserve">Construcción de polígonos de Thiessen alrededor </w:t>
+      </w:r>
+      <w:r>
+        <w:t>de</w:t>
+      </w:r>
+      <w:r>
+        <w:t xml:space="preserve"> 20 observaciones</w:t>
+      </w:r>
       <w:bookmarkEnd w:id="23"/>
-      <w:r>
-        <w:t xml:space="preserve">. </w:t>
-      </w:r>
-      <w:bookmarkStart w:id="26" w:name="_Ref5740572"/>
-      <w:r>
-        <w:t xml:space="preserve">Construcción de polígonos de Thiessen alrededor </w:t>
-      </w:r>
-      <w:r>
-        <w:t>de</w:t>
-      </w:r>
-      <w:r>
-        <w:t xml:space="preserve"> 20 observaciones</w:t>
-      </w:r>
       <w:bookmarkEnd w:id="24"/>
       <w:bookmarkEnd w:id="25"/>
-      <w:bookmarkEnd w:id="26"/>
     </w:p>
     <w:p>
       <w:pPr>
@@ -13813,11 +13823,11 @@
       <w:pPr>
         <w:pStyle w:val="Ttulo1"/>
       </w:pPr>
-      <w:bookmarkStart w:id="27" w:name="_Toc6348720"/>
+      <w:bookmarkStart w:id="26" w:name="_Toc6348720"/>
       <w:r>
         <w:t>Mercado de combustibles líquidos en Lima Metropolitana</w:t>
       </w:r>
-      <w:bookmarkEnd w:id="27"/>
+      <w:bookmarkEnd w:id="26"/>
     </w:p>
     <w:p>
       <w:r>
@@ -13975,7 +13985,7 @@
         <w:pStyle w:val="Descripcin"/>
         <w:keepNext/>
       </w:pPr>
-      <w:bookmarkStart w:id="28" w:name="_Toc6348796"/>
+      <w:bookmarkStart w:id="27" w:name="_Toc6348796"/>
       <w:r>
         <w:t xml:space="preserve">Tabla </w:t>
       </w:r>
@@ -14000,7 +14010,7 @@
       <w:r>
         <w:t>: Número de estaciones por razón social para Perú y Lima</w:t>
       </w:r>
-      <w:bookmarkEnd w:id="28"/>
+      <w:bookmarkEnd w:id="27"/>
     </w:p>
     <w:tbl>
       <w:tblPr>
@@ -14421,8 +14431,8 @@
       <w:pPr>
         <w:pStyle w:val="Descripcin"/>
       </w:pPr>
-      <w:bookmarkStart w:id="29" w:name="_Ref6247871"/>
-      <w:bookmarkStart w:id="30" w:name="_Toc6348820"/>
+      <w:bookmarkStart w:id="28" w:name="_Ref6247871"/>
+      <w:bookmarkStart w:id="29" w:name="_Toc6348820"/>
       <w:r>
         <w:t xml:space="preserve">Gráfico </w:t>
       </w:r>
@@ -14444,11 +14454,11 @@
       <w:r>
         <w:fldChar w:fldCharType="end"/>
       </w:r>
+      <w:bookmarkEnd w:id="28"/>
+      <w:r>
+        <w:t>: Precios promedio por tipo de estación para Diésel y Gasolina de 90 octanos</w:t>
+      </w:r>
       <w:bookmarkEnd w:id="29"/>
-      <w:r>
-        <w:t>: Precios promedio por tipo de estación para Diésel y Gasolina de 90 octanos</w:t>
-      </w:r>
-      <w:bookmarkEnd w:id="30"/>
     </w:p>
     <w:p>
       <w:pPr>
@@ -14523,7 +14533,7 @@
         </w:rPr>
         <w:t>Fuente: Elaboración propia, 2019</w:t>
       </w:r>
-      <w:bookmarkStart w:id="31" w:name="_Ref6249562"/>
+      <w:bookmarkStart w:id="30" w:name="_Ref6249562"/>
     </w:p>
     <w:p>
       <w:pPr>
@@ -14531,8 +14541,8 @@
         <w:keepNext/>
         <w:spacing w:before="120"/>
       </w:pPr>
-      <w:bookmarkStart w:id="32" w:name="_Ref6339505"/>
-      <w:bookmarkStart w:id="33" w:name="_Toc6348797"/>
+      <w:bookmarkStart w:id="31" w:name="_Ref6339505"/>
+      <w:bookmarkStart w:id="32" w:name="_Toc6348797"/>
       <w:r>
         <w:t xml:space="preserve">Tabla </w:t>
       </w:r>
@@ -14554,24 +14564,24 @@
       <w:r>
         <w:fldChar w:fldCharType="end"/>
       </w:r>
+      <w:bookmarkEnd w:id="30"/>
       <w:bookmarkEnd w:id="31"/>
+      <w:r>
+        <w:t xml:space="preserve">: Número de estaciones propias, abanderadas e independientes por marca visible </w:t>
+      </w:r>
+      <w:r>
+        <w:t>para una muestra de distritos de</w:t>
+      </w:r>
+      <w:r>
+        <w:t xml:space="preserve"> Lima Metropolitana</w:t>
+      </w:r>
+      <w:r>
+        <w:rPr>
+          <w:rStyle w:val="Refdenotaalpie"/>
+        </w:rPr>
+        <w:footnoteReference w:id="2"/>
+      </w:r>
       <w:bookmarkEnd w:id="32"/>
-      <w:r>
-        <w:t xml:space="preserve">: Número de estaciones propias, abanderadas e independientes por marca visible </w:t>
-      </w:r>
-      <w:r>
-        <w:t>para una muestra de distritos de</w:t>
-      </w:r>
-      <w:r>
-        <w:t xml:space="preserve"> Lima Metropolitana</w:t>
-      </w:r>
-      <w:r>
-        <w:rPr>
-          <w:rStyle w:val="Refdenotaalpie"/>
-        </w:rPr>
-        <w:footnoteReference w:id="2"/>
-      </w:r>
-      <w:bookmarkEnd w:id="33"/>
     </w:p>
     <w:tbl>
       <w:tblPr>
@@ -15199,21 +15209,21 @@
       <w:pPr>
         <w:pStyle w:val="Ttulo1"/>
       </w:pPr>
-      <w:bookmarkStart w:id="34" w:name="_Toc6348721"/>
+      <w:bookmarkStart w:id="33" w:name="_Toc6348721"/>
       <w:r>
         <w:t>Metodología</w:t>
       </w:r>
-      <w:bookmarkEnd w:id="34"/>
+      <w:bookmarkEnd w:id="33"/>
     </w:p>
     <w:p>
       <w:pPr>
         <w:pStyle w:val="Ttulo2"/>
       </w:pPr>
-      <w:bookmarkStart w:id="35" w:name="_Toc6348722"/>
+      <w:bookmarkStart w:id="34" w:name="_Toc6348722"/>
       <w:r>
         <w:t>Datos utilizados</w:t>
       </w:r>
-      <w:bookmarkEnd w:id="35"/>
+      <w:bookmarkEnd w:id="34"/>
     </w:p>
     <w:p>
       <w:r>
@@ -15253,7 +15263,7 @@
         <w:keepNext/>
         <w:jc w:val="left"/>
       </w:pPr>
-      <w:bookmarkStart w:id="36" w:name="_Toc6348821"/>
+      <w:bookmarkStart w:id="35" w:name="_Toc6348821"/>
       <w:r>
         <w:t xml:space="preserve">Gráfico </w:t>
       </w:r>
@@ -15278,7 +15288,7 @@
       <w:r>
         <w:t>: Distribución de estaciones en distritos de Lima Metropolitana</w:t>
       </w:r>
-      <w:bookmarkEnd w:id="36"/>
+      <w:bookmarkEnd w:id="35"/>
     </w:p>
     <w:p>
       <w:pPr>
@@ -15371,12 +15381,12 @@
       <w:pPr>
         <w:pStyle w:val="Ttulo2"/>
       </w:pPr>
-      <w:bookmarkStart w:id="37" w:name="_Toc6348723"/>
+      <w:bookmarkStart w:id="36" w:name="_Toc6348723"/>
       <w:r>
         <w:lastRenderedPageBreak/>
         <w:t>Definición de mercados</w:t>
       </w:r>
-      <w:bookmarkEnd w:id="37"/>
+      <w:bookmarkEnd w:id="36"/>
     </w:p>
     <w:p>
       <w:r>
@@ -15511,8 +15521,8 @@
       <w:pPr>
         <w:pStyle w:val="Descripcin"/>
       </w:pPr>
-      <w:bookmarkStart w:id="38" w:name="_Ref6265180"/>
-      <w:bookmarkStart w:id="39" w:name="_Toc6348822"/>
+      <w:bookmarkStart w:id="37" w:name="_Ref6265180"/>
+      <w:bookmarkStart w:id="38" w:name="_Toc6348822"/>
       <w:r>
         <w:t xml:space="preserve">Gráfico </w:t>
       </w:r>
@@ -15534,11 +15544,11 @@
       <w:r>
         <w:fldChar w:fldCharType="end"/>
       </w:r>
+      <w:bookmarkEnd w:id="37"/>
+      <w:r>
+        <w:t>: Definición de vecinos para una estación de servicios utilizando polígonos de Thiessen</w:t>
+      </w:r>
       <w:bookmarkEnd w:id="38"/>
-      <w:r>
-        <w:t>: Definición de vecinos para una estación de servicios utilizando polígonos de Thiessen</w:t>
-      </w:r>
-      <w:bookmarkEnd w:id="39"/>
     </w:p>
     <w:p>
       <w:pPr>
@@ -17041,12 +17051,12 @@
       <w:pPr>
         <w:pStyle w:val="Ttulo2"/>
       </w:pPr>
-      <w:bookmarkStart w:id="40" w:name="_Toc6348724"/>
+      <w:bookmarkStart w:id="39" w:name="_Toc6348724"/>
       <w:r>
         <w:lastRenderedPageBreak/>
         <w:t>Definición de variables</w:t>
       </w:r>
-      <w:bookmarkEnd w:id="40"/>
+      <w:bookmarkEnd w:id="39"/>
     </w:p>
     <w:p>
       <w:pPr>
@@ -17315,7 +17325,7 @@
         <w:pStyle w:val="Descripcin"/>
         <w:keepNext/>
       </w:pPr>
-      <w:bookmarkStart w:id="41" w:name="_Toc6348798"/>
+      <w:bookmarkStart w:id="40" w:name="_Toc6348798"/>
       <w:r>
         <w:lastRenderedPageBreak/>
         <w:t xml:space="preserve">Tabla </w:t>
@@ -17341,7 +17351,7 @@
       <w:r>
         <w:t>: Estadística descriptiva</w:t>
       </w:r>
-      <w:bookmarkEnd w:id="41"/>
+      <w:bookmarkEnd w:id="40"/>
     </w:p>
     <w:tbl>
       <w:tblPr>
@@ -20216,7 +20226,7 @@
       <w:pPr>
         <w:pStyle w:val="Ttulo2"/>
       </w:pPr>
-      <w:bookmarkStart w:id="42" w:name="_Toc6348725"/>
+      <w:bookmarkStart w:id="41" w:name="_Toc6348725"/>
       <w:r>
         <w:t>Regresio</w:t>
       </w:r>
@@ -20229,19 +20239,19 @@
       <w:r>
         <w:t xml:space="preserve"> a estimar</w:t>
       </w:r>
-      <w:bookmarkEnd w:id="42"/>
+      <w:bookmarkEnd w:id="41"/>
     </w:p>
     <w:p>
       <w:pPr>
         <w:pStyle w:val="Ttulo3"/>
       </w:pPr>
-      <w:bookmarkStart w:id="43" w:name="_Ref6340956"/>
-      <w:bookmarkStart w:id="44" w:name="_Toc6348726"/>
+      <w:bookmarkStart w:id="42" w:name="_Ref6340956"/>
+      <w:bookmarkStart w:id="43" w:name="_Toc6348726"/>
       <w:r>
         <w:t>Por corte transversal</w:t>
       </w:r>
+      <w:bookmarkEnd w:id="42"/>
       <w:bookmarkEnd w:id="43"/>
-      <w:bookmarkEnd w:id="44"/>
     </w:p>
     <w:p>
       <w:r>
@@ -21607,12 +21617,12 @@
       <w:pPr>
         <w:pStyle w:val="Ttulo3"/>
       </w:pPr>
-      <w:bookmarkStart w:id="45" w:name="_Toc6348727"/>
+      <w:bookmarkStart w:id="44" w:name="_Toc6348727"/>
       <w:r>
         <w:lastRenderedPageBreak/>
         <w:t>Por panel</w:t>
       </w:r>
-      <w:bookmarkEnd w:id="45"/>
+      <w:bookmarkEnd w:id="44"/>
     </w:p>
     <w:p>
       <w:pPr>
@@ -22436,7 +22446,7 @@
           <w:lang w:val="es-ES"/>
         </w:rPr>
       </w:pPr>
-      <w:bookmarkStart w:id="46" w:name="_Toc6348728"/>
+      <w:bookmarkStart w:id="45" w:name="_Toc6348728"/>
       <w:r>
         <w:rPr>
           <w:lang w:val="es-ES"/>
@@ -22444,7 +22454,7 @@
         <w:lastRenderedPageBreak/>
         <w:t>Resultados y Discusión</w:t>
       </w:r>
-      <w:bookmarkEnd w:id="46"/>
+      <w:bookmarkEnd w:id="45"/>
     </w:p>
     <w:p>
       <w:pPr>
@@ -22453,14 +22463,14 @@
           <w:lang w:val="es-ES"/>
         </w:rPr>
       </w:pPr>
-      <w:bookmarkStart w:id="47" w:name="_Toc6348729"/>
+      <w:bookmarkStart w:id="46" w:name="_Toc6348729"/>
       <w:r>
         <w:rPr>
           <w:lang w:val="es-ES"/>
         </w:rPr>
         <w:t>Estimación por corte transversal</w:t>
       </w:r>
-      <w:bookmarkEnd w:id="47"/>
+      <w:bookmarkEnd w:id="46"/>
     </w:p>
     <w:p>
       <w:pPr>
@@ -22524,8 +22534,8 @@
         <w:pStyle w:val="Descripcin"/>
         <w:keepNext/>
       </w:pPr>
-      <w:bookmarkStart w:id="48" w:name="_Ref6331822"/>
-      <w:bookmarkStart w:id="49" w:name="_Toc6348799"/>
+      <w:bookmarkStart w:id="47" w:name="_Ref6331822"/>
+      <w:bookmarkStart w:id="48" w:name="_Toc6348799"/>
       <w:r>
         <w:t xml:space="preserve">Tabla </w:t>
       </w:r>
@@ -22547,11 +22557,11 @@
       <w:r>
         <w:fldChar w:fldCharType="end"/>
       </w:r>
+      <w:bookmarkEnd w:id="47"/>
+      <w:r>
+        <w:t>: Resultados de regresión lineal por MCO - Combustible Diésel DB5-S50</w:t>
+      </w:r>
       <w:bookmarkEnd w:id="48"/>
-      <w:r>
-        <w:t>: Resultados de regresión lineal por MCO - Combustible Diésel DB5-S50</w:t>
-      </w:r>
-      <w:bookmarkEnd w:id="49"/>
     </w:p>
     <w:tbl>
       <w:tblPr>
@@ -27228,6 +27238,7 @@
                 <w:lang w:val="es-ES"/>
               </w:rPr>
             </w:pPr>
+            <w:bookmarkStart w:id="49" w:name="_GoBack"/>
             <w:r>
               <w:rPr>
                 <w:rFonts w:cstheme="minorHAnsi"/>
@@ -27280,6 +27291,7 @@
               </w:rPr>
               <w:t>[valor p]</w:t>
             </w:r>
+            <w:bookmarkEnd w:id="49"/>
           </w:p>
         </w:tc>
         <w:tc>
@@ -27636,7 +27648,7 @@
                 <w:sz w:val="18"/>
                 <w:szCs w:val="18"/>
               </w:rPr>
-              <w:t>enero</w:t>
+              <w:t>febrero</w:t>
             </w:r>
             <w:r>
               <w:rPr>
@@ -27685,6 +27697,7 @@
         <w:rPr>
           <w:lang w:val="es-ES"/>
         </w:rPr>
+        <w:lastRenderedPageBreak/>
         <w:t xml:space="preserve">A lo largo de los cuatro cortes transversales </w:t>
       </w:r>
       <w:r>
@@ -27697,14 +27710,7 @@
         <w:rPr>
           <w:lang w:val="es-ES"/>
         </w:rPr>
-        <w:t xml:space="preserve">an un mayor precio en promedio, entre 50 centavos a 80 centavos de sol con respecto al </w:t>
-      </w:r>
-      <w:r>
-        <w:rPr>
-          <w:lang w:val="es-ES"/>
-        </w:rPr>
-        <w:lastRenderedPageBreak/>
-        <w:t xml:space="preserve">nivel base (estación independiente). En las estaciones abanderadas, las que cobran los mayores precios son las estaciones que abandera Repsol. Por otra parte, las estaciones propias de Pecsa reportan un efecto que no es significativo. </w:t>
+        <w:t xml:space="preserve">an un mayor precio en promedio, entre 50 centavos a 80 centavos de sol con respecto al nivel base (estación independiente). En las estaciones abanderadas, las que cobran los mayores precios son las estaciones que abandera Repsol. Por otra parte, las estaciones propias de Pecsa reportan un efecto que no es significativo. </w:t>
       </w:r>
     </w:p>
     <w:p>
@@ -36708,7 +36714,7 @@
           <w:rPr>
             <w:noProof/>
           </w:rPr>
-          <w:t>21</w:t>
+          <w:t>30</w:t>
         </w:r>
         <w:r>
           <w:fldChar w:fldCharType="end"/>
@@ -40432,560 +40438,6 @@
 </w:styles>
 </file>
 
-<file path=word/glossary/document.xml><?xml version="1.0" encoding="utf-8"?>
-<w:glossaryDocument xmlns:wpc="http://schemas.microsoft.com/office/word/2010/wordprocessingCanvas" xmlns:cx="http://schemas.microsoft.com/office/drawing/2014/chartex" xmlns:cx1="http://schemas.microsoft.com/office/drawing/2015/9/8/chartex" xmlns:mc="http://schemas.openxmlformats.org/markup-compatibility/2006" xmlns:o="urn:schemas-microsoft-com:office:office" xmlns:r="http://schemas.openxmlformats.org/officeDocument/2006/relationships" xmlns:m="http://schemas.openxmlformats.org/officeDocument/2006/math" xmlns:v="urn:schemas-microsoft-com:vml" xmlns:wp14="http://schemas.microsoft.com/office/word/2010/wordprocessingDrawing" xmlns:wp="http://schemas.openxmlformats.org/drawingml/2006/wordprocessingDrawing" xmlns:w10="urn:schemas-microsoft-com:office:word" xmlns:w="http://schemas.openxmlformats.org/wordprocessingml/2006/main" xmlns:w14="http://schemas.microsoft.com/office/word/2010/wordml" xmlns:w15="http://schemas.microsoft.com/office/word/2012/wordml" xmlns:w16se="http://schemas.microsoft.com/office/word/2015/wordml/symex" xmlns:wpg="http://schemas.microsoft.com/office/word/2010/wordprocessingGroup" xmlns:wpi="http://schemas.microsoft.com/office/word/2010/wordprocessingInk" xmlns:wne="http://schemas.microsoft.com/office/word/2006/wordml" xmlns:wps="http://schemas.microsoft.com/office/word/2010/wordprocessingShape" mc:Ignorable="w14 w15 w16se wp14"/>
-</file>
-
-<file path=word/glossary/fontTable.xml><?xml version="1.0" encoding="utf-8"?>
-<w:fonts xmlns:mc="http://schemas.openxmlformats.org/markup-compatibility/2006" xmlns:r="http://schemas.openxmlformats.org/officeDocument/2006/relationships" xmlns:w="http://schemas.openxmlformats.org/wordprocessingml/2006/main" xmlns:w14="http://schemas.microsoft.com/office/word/2010/wordml" xmlns:w15="http://schemas.microsoft.com/office/word/2012/wordml" xmlns:w16se="http://schemas.microsoft.com/office/word/2015/wordml/symex" mc:Ignorable="w14 w15 w16se">
-  <w:font w:name="Times New Roman">
-    <w:panose1 w:val="02020603050405020304"/>
-    <w:charset w:val="00"/>
-    <w:family w:val="roman"/>
-    <w:pitch w:val="variable"/>
-    <w:sig w:usb0="E0002EFF" w:usb1="C000785B" w:usb2="00000009" w:usb3="00000000" w:csb0="000001FF" w:csb1="00000000"/>
-  </w:font>
-  <w:font w:name="Symbol">
-    <w:panose1 w:val="05050102010706020507"/>
-    <w:charset w:val="02"/>
-    <w:family w:val="roman"/>
-    <w:pitch w:val="variable"/>
-    <w:sig w:usb0="00000000" w:usb1="10000000" w:usb2="00000000" w:usb3="00000000" w:csb0="80000000" w:csb1="00000000"/>
-  </w:font>
-  <w:font w:name="Courier New">
-    <w:panose1 w:val="02070309020205020404"/>
-    <w:charset w:val="00"/>
-    <w:family w:val="modern"/>
-    <w:pitch w:val="fixed"/>
-    <w:sig w:usb0="E0002EFF" w:usb1="C0007843" w:usb2="00000009" w:usb3="00000000" w:csb0="000001FF" w:csb1="00000000"/>
-  </w:font>
-  <w:font w:name="Wingdings">
-    <w:panose1 w:val="05000000000000000000"/>
-    <w:charset w:val="02"/>
-    <w:family w:val="auto"/>
-    <w:pitch w:val="variable"/>
-    <w:sig w:usb0="00000000" w:usb1="10000000" w:usb2="00000000" w:usb3="00000000" w:csb0="80000000" w:csb1="00000000"/>
-  </w:font>
-  <w:font w:name="Arial">
-    <w:panose1 w:val="020B0604020202020204"/>
-    <w:charset w:val="00"/>
-    <w:family w:val="swiss"/>
-    <w:pitch w:val="variable"/>
-    <w:sig w:usb0="E0002EFF" w:usb1="C000785B" w:usb2="00000009" w:usb3="00000000" w:csb0="000001FF" w:csb1="00000000"/>
-  </w:font>
-  <w:font w:name="Calibri">
-    <w:panose1 w:val="020F0502020204030204"/>
-    <w:charset w:val="00"/>
-    <w:family w:val="swiss"/>
-    <w:pitch w:val="variable"/>
-    <w:sig w:usb0="E0002AFF" w:usb1="C000247B" w:usb2="00000009" w:usb3="00000000" w:csb0="000001FF" w:csb1="00000000"/>
-  </w:font>
-  <w:font w:name="Segoe UI">
-    <w:panose1 w:val="020B0502040204020203"/>
-    <w:charset w:val="00"/>
-    <w:family w:val="swiss"/>
-    <w:pitch w:val="variable"/>
-    <w:sig w:usb0="E4002EFF" w:usb1="C000E47F" w:usb2="00000009" w:usb3="00000000" w:csb0="000001FF" w:csb1="00000000"/>
-  </w:font>
-  <w:font w:name="Cambria Math">
-    <w:panose1 w:val="02040503050406030204"/>
-    <w:charset w:val="00"/>
-    <w:family w:val="roman"/>
-    <w:pitch w:val="variable"/>
-    <w:sig w:usb0="E00006FF" w:usb1="420024FF" w:usb2="02000000" w:usb3="00000000" w:csb0="0000019F" w:csb1="00000000"/>
-  </w:font>
-  <w:font w:name="Calibri Light">
-    <w:panose1 w:val="020F0302020204030204"/>
-    <w:charset w:val="00"/>
-    <w:family w:val="swiss"/>
-    <w:pitch w:val="variable"/>
-    <w:sig w:usb0="E0002AFF" w:usb1="C000247B" w:usb2="00000009" w:usb3="00000000" w:csb0="000001FF" w:csb1="00000000"/>
-  </w:font>
-</w:fonts>
-</file>
-
-<file path=word/glossary/settings.xml><?xml version="1.0" encoding="utf-8"?>
-<w:settings xmlns:mc="http://schemas.openxmlformats.org/markup-compatibility/2006" xmlns:o="urn:schemas-microsoft-com:office:office" xmlns:r="http://schemas.openxmlformats.org/officeDocument/2006/relationships" xmlns:m="http://schemas.openxmlformats.org/officeDocument/2006/math" xmlns:v="urn:schemas-microsoft-com:vml" xmlns:w10="urn:schemas-microsoft-com:office:word" xmlns:w="http://schemas.openxmlformats.org/wordprocessingml/2006/main" xmlns:w14="http://schemas.microsoft.com/office/word/2010/wordml" xmlns:w15="http://schemas.microsoft.com/office/word/2012/wordml" xmlns:w16se="http://schemas.microsoft.com/office/word/2015/wordml/symex" xmlns:sl="http://schemas.openxmlformats.org/schemaLibrary/2006/main" mc:Ignorable="w14 w15 w16se">
-  <w:view w:val="normal"/>
-  <w:revisionView w:comments="0" w:insDel="0" w:formatting="0"/>
-  <w:defaultTabStop w:val="720"/>
-  <w:characterSpacingControl w:val="doNotCompress"/>
-  <w:compat>
-    <w:useFELayout/>
-    <w:compatSetting w:name="compatibilityMode" w:uri="http://schemas.microsoft.com/office/word" w:val="15"/>
-    <w:compatSetting w:name="overrideTableStyleFontSizeAndJustification" w:uri="http://schemas.microsoft.com/office/word" w:val="1"/>
-    <w:compatSetting w:name="enableOpenTypeFeatures" w:uri="http://schemas.microsoft.com/office/word" w:val="1"/>
-    <w:compatSetting w:name="doNotFlipMirrorIndents" w:uri="http://schemas.microsoft.com/office/word" w:val="1"/>
-    <w:compatSetting w:name="differentiateMultirowTableHeaders" w:uri="http://schemas.microsoft.com/office/word" w:val="1"/>
-  </w:compat>
-  <w:rsids>
-    <w:rsidRoot w:val="00693D19"/>
-    <w:rsid w:val="00693D19"/>
-    <w:rsid w:val="00EB3749"/>
-    <w:rsid w:val="00FB0EDC"/>
-  </w:rsids>
-  <m:mathPr>
-    <m:mathFont m:val="Cambria Math"/>
-    <m:brkBin m:val="before"/>
-    <m:brkBinSub m:val="--"/>
-    <m:smallFrac m:val="0"/>
-    <m:dispDef/>
-    <m:lMargin m:val="0"/>
-    <m:rMargin m:val="0"/>
-    <m:defJc m:val="centerGroup"/>
-    <m:wrapIndent m:val="1440"/>
-    <m:intLim m:val="subSup"/>
-    <m:naryLim m:val="undOvr"/>
-  </m:mathPr>
-  <w:themeFontLang w:val="en-US"/>
-  <w:clrSchemeMapping w:bg1="light1" w:t1="dark1" w:bg2="light2" w:t2="dark2" w:accent1="accent1" w:accent2="accent2" w:accent3="accent3" w:accent4="accent4" w:accent5="accent5" w:accent6="accent6" w:hyperlink="hyperlink" w:followedHyperlink="followedHyperlink"/>
-  <w:decimalSymbol w:val="."/>
-  <w:listSeparator w:val=","/>
-  <w15:chartTrackingRefBased/>
-</w:settings>
-</file>
-
-<file path=word/glossary/styles.xml><?xml version="1.0" encoding="utf-8"?>
-<w:styles xmlns:mc="http://schemas.openxmlformats.org/markup-compatibility/2006" xmlns:r="http://schemas.openxmlformats.org/officeDocument/2006/relationships" xmlns:w="http://schemas.openxmlformats.org/wordprocessingml/2006/main" xmlns:w14="http://schemas.microsoft.com/office/word/2010/wordml" xmlns:w15="http://schemas.microsoft.com/office/word/2012/wordml" xmlns:w16se="http://schemas.microsoft.com/office/word/2015/wordml/symex" mc:Ignorable="w14 w15 w16se">
-  <w:docDefaults>
-    <w:rPrDefault>
-      <w:rPr>
-        <w:rFonts w:asciiTheme="minorHAnsi" w:eastAsiaTheme="minorEastAsia" w:hAnsiTheme="minorHAnsi" w:cstheme="minorBidi"/>
-        <w:sz w:val="22"/>
-        <w:szCs w:val="22"/>
-        <w:lang w:val="en-US" w:eastAsia="en-US" w:bidi="ar-SA"/>
-      </w:rPr>
-    </w:rPrDefault>
-    <w:pPrDefault>
-      <w:pPr>
-        <w:spacing w:after="160" w:line="259" w:lineRule="auto"/>
-      </w:pPr>
-    </w:pPrDefault>
-  </w:docDefaults>
-  <w:latentStyles w:defLockedState="0" w:defUIPriority="99" w:defSemiHidden="0" w:defUnhideWhenUsed="0" w:defQFormat="0" w:count="371">
-    <w:lsdException w:name="Normal" w:uiPriority="0" w:qFormat="1"/>
-    <w:lsdException w:name="heading 1" w:uiPriority="9" w:qFormat="1"/>
-    <w:lsdException w:name="heading 2" w:semiHidden="1" w:uiPriority="9" w:unhideWhenUsed="1" w:qFormat="1"/>
-    <w:lsdException w:name="heading 3" w:semiHidden="1" w:uiPriority="9" w:unhideWhenUsed="1" w:qFormat="1"/>
-    <w:lsdException w:name="heading 4" w:semiHidden="1" w:uiPriority="9" w:unhideWhenUsed="1" w:qFormat="1"/>
-    <w:lsdException w:name="heading 5" w:semiHidden="1" w:uiPriority="9" w:unhideWhenUsed="1" w:qFormat="1"/>
-    <w:lsdException w:name="heading 6" w:semiHidden="1" w:uiPriority="9" w:unhideWhenUsed="1" w:qFormat="1"/>
-    <w:lsdException w:name="heading 7" w:semiHidden="1" w:uiPriority="9" w:unhideWhenUsed="1" w:qFormat="1"/>
-    <w:lsdException w:name="heading 8" w:semiHidden="1" w:uiPriority="9" w:unhideWhenUsed="1" w:qFormat="1"/>
-    <w:lsdException w:name="heading 9" w:semiHidden="1" w:uiPriority="9" w:unhideWhenUsed="1" w:qFormat="1"/>
-    <w:lsdException w:name="index 1" w:semiHidden="1" w:unhideWhenUsed="1"/>
-    <w:lsdException w:name="index 2" w:semiHidden="1" w:unhideWhenUsed="1"/>
-    <w:lsdException w:name="index 3" w:semiHidden="1" w:unhideWhenUsed="1"/>
-    <w:lsdException w:name="index 4" w:semiHidden="1" w:unhideWhenUsed="1"/>
-    <w:lsdException w:name="index 5" w:semiHidden="1" w:unhideWhenUsed="1"/>
-    <w:lsdException w:name="index 6" w:semiHidden="1" w:unhideWhenUsed="1"/>
-    <w:lsdException w:name="index 7" w:semiHidden="1" w:unhideWhenUsed="1"/>
-    <w:lsdException w:name="index 8" w:semiHidden="1" w:unhideWhenUsed="1"/>
-    <w:lsdException w:name="index 9" w:semiHidden="1" w:unhideWhenUsed="1"/>
-    <w:lsdException w:name="toc 1" w:semiHidden="1" w:uiPriority="39" w:unhideWhenUsed="1"/>
-    <w:lsdException w:name="toc 2" w:semiHidden="1" w:uiPriority="39" w:unhideWhenUsed="1"/>
-    <w:lsdException w:name="toc 3" w:semiHidden="1" w:uiPriority="39" w:unhideWhenUsed="1"/>
-    <w:lsdException w:name="toc 4" w:semiHidden="1" w:uiPriority="39" w:unhideWhenUsed="1"/>
-    <w:lsdException w:name="toc 5" w:semiHidden="1" w:uiPriority="39" w:unhideWhenUsed="1"/>
-    <w:lsdException w:name="toc 6" w:semiHidden="1" w:uiPriority="39" w:unhideWhenUsed="1"/>
-    <w:lsdException w:name="toc 7" w:semiHidden="1" w:uiPriority="39" w:unhideWhenUsed="1"/>
-    <w:lsdException w:name="toc 8" w:semiHidden="1" w:uiPriority="39" w:unhideWhenUsed="1"/>
-    <w:lsdException w:name="toc 9" w:semiHidden="1" w:uiPriority="39" w:unhideWhenUsed="1"/>
-    <w:lsdException w:name="Normal Indent" w:semiHidden="1" w:unhideWhenUsed="1"/>
-    <w:lsdException w:name="footnote text" w:semiHidden="1" w:unhideWhenUsed="1"/>
-    <w:lsdException w:name="annotation text" w:semiHidden="1" w:unhideWhenUsed="1"/>
-    <w:lsdException w:name="header" w:semiHidden="1" w:unhideWhenUsed="1"/>
-    <w:lsdException w:name="footer" w:semiHidden="1" w:unhideWhenUsed="1"/>
-    <w:lsdException w:name="index heading" w:semiHidden="1" w:unhideWhenUsed="1"/>
-    <w:lsdException w:name="caption" w:semiHidden="1" w:uiPriority="35" w:unhideWhenUsed="1" w:qFormat="1"/>
-    <w:lsdException w:name="table of figures" w:semiHidden="1" w:unhideWhenUsed="1"/>
-    <w:lsdException w:name="envelope address" w:semiHidden="1" w:unhideWhenUsed="1"/>
-    <w:lsdException w:name="envelope return" w:semiHidden="1" w:unhideWhenUsed="1"/>
-    <w:lsdException w:name="footnote reference" w:semiHidden="1" w:unhideWhenUsed="1"/>
-    <w:lsdException w:name="annotation reference" w:semiHidden="1" w:unhideWhenUsed="1"/>
-    <w:lsdException w:name="line number" w:semiHidden="1" w:unhideWhenUsed="1"/>
-    <w:lsdException w:name="page number" w:semiHidden="1" w:unhideWhenUsed="1"/>
-    <w:lsdException w:name="endnote reference" w:semiHidden="1" w:unhideWhenUsed="1"/>
-    <w:lsdException w:name="endnote text" w:semiHidden="1" w:unhideWhenUsed="1"/>
-    <w:lsdException w:name="table of authorities" w:semiHidden="1" w:unhideWhenUsed="1"/>
-    <w:lsdException w:name="macro" w:semiHidden="1" w:unhideWhenUsed="1"/>
-    <w:lsdException w:name="toa heading" w:semiHidden="1" w:unhideWhenUsed="1"/>
-    <w:lsdException w:name="List" w:semiHidden="1" w:unhideWhenUsed="1"/>
-    <w:lsdException w:name="List Bullet" w:semiHidden="1" w:unhideWhenUsed="1"/>
-    <w:lsdException w:name="List Number" w:semiHidden="1" w:unhideWhenUsed="1"/>
-    <w:lsdException w:name="List 2" w:semiHidden="1" w:unhideWhenUsed="1"/>
-    <w:lsdException w:name="List 3" w:semiHidden="1" w:unhideWhenUsed="1"/>
-    <w:lsdException w:name="List 4" w:semiHidden="1" w:unhideWhenUsed="1"/>
-    <w:lsdException w:name="List 5" w:semiHidden="1" w:unhideWhenUsed="1"/>
-    <w:lsdException w:name="List Bullet 2" w:semiHidden="1" w:unhideWhenUsed="1"/>
-    <w:lsdException w:name="List Bullet 3" w:semiHidden="1" w:unhideWhenUsed="1"/>
-    <w:lsdException w:name="List Bullet 4" w:semiHidden="1" w:unhideWhenUsed="1"/>
-    <w:lsdException w:name="List Bullet 5" w:semiHidden="1" w:unhideWhenUsed="1"/>
-    <w:lsdException w:name="List Number 2" w:semiHidden="1" w:unhideWhenUsed="1"/>
-    <w:lsdException w:name="List Number 3" w:semiHidden="1" w:unhideWhenUsed="1"/>
-    <w:lsdException w:name="List Number 4" w:semiHidden="1" w:unhideWhenUsed="1"/>
-    <w:lsdException w:name="List Number 5" w:semiHidden="1" w:unhideWhenUsed="1"/>
-    <w:lsdException w:name="Title" w:uiPriority="10" w:qFormat="1"/>
-    <w:lsdException w:name="Closing" w:semiHidden="1" w:unhideWhenUsed="1"/>
-    <w:lsdException w:name="Signature" w:semiHidden="1" w:unhideWhenUsed="1"/>
-    <w:lsdException w:name="Default Paragraph Font" w:semiHidden="1" w:uiPriority="1" w:unhideWhenUsed="1"/>
-    <w:lsdException w:name="Body Text" w:semiHidden="1" w:unhideWhenUsed="1"/>
-    <w:lsdException w:name="Body Text Indent" w:semiHidden="1" w:unhideWhenUsed="1"/>
-    <w:lsdException w:name="List Continue" w:semiHidden="1" w:unhideWhenUsed="1"/>
-    <w:lsdException w:name="List Continue 2" w:semiHidden="1" w:unhideWhenUsed="1"/>
-    <w:lsdException w:name="List Continue 3" w:semiHidden="1" w:unhideWhenUsed="1"/>
-    <w:lsdException w:name="List Continue 4" w:semiHidden="1" w:unhideWhenUsed="1"/>
-    <w:lsdException w:name="List Continue 5" w:semiHidden="1" w:unhideWhenUsed="1"/>
-    <w:lsdException w:name="Message Header" w:semiHidden="1" w:unhideWhenUsed="1"/>
-    <w:lsdException w:name="Subtitle" w:uiPriority="11" w:qFormat="1"/>
-    <w:lsdException w:name="Salutation" w:semiHidden="1" w:unhideWhenUsed="1"/>
-    <w:lsdException w:name="Date" w:semiHidden="1" w:unhideWhenUsed="1"/>
-    <w:lsdException w:name="Body Text First Indent" w:semiHidden="1" w:unhideWhenUsed="1"/>
-    <w:lsdException w:name="Body Text First Indent 2" w:semiHidden="1" w:unhideWhenUsed="1"/>
-    <w:lsdException w:name="Note Heading" w:semiHidden="1" w:unhideWhenUsed="1"/>
-    <w:lsdException w:name="Body Text 2" w:semiHidden="1" w:unhideWhenUsed="1"/>
-    <w:lsdException w:name="Body Text 3" w:semiHidden="1" w:unhideWhenUsed="1"/>
-    <w:lsdException w:name="Body Text Indent 2" w:semiHidden="1" w:unhideWhenUsed="1"/>
-    <w:lsdException w:name="Body Text Indent 3" w:semiHidden="1" w:unhideWhenUsed="1"/>
-    <w:lsdException w:name="Block Text" w:semiHidden="1" w:unhideWhenUsed="1"/>
-    <w:lsdException w:name="Hyperlink" w:semiHidden="1" w:unhideWhenUsed="1"/>
-    <w:lsdException w:name="FollowedHyperlink" w:semiHidden="1" w:unhideWhenUsed="1"/>
-    <w:lsdException w:name="Strong" w:uiPriority="22" w:qFormat="1"/>
-    <w:lsdException w:name="Emphasis" w:uiPriority="20" w:qFormat="1"/>
-    <w:lsdException w:name="Document Map" w:semiHidden="1" w:unhideWhenUsed="1"/>
-    <w:lsdException w:name="Plain Text" w:semiHidden="1" w:unhideWhenUsed="1"/>
-    <w:lsdException w:name="E-mail Signature" w:semiHidden="1" w:unhideWhenUsed="1"/>
-    <w:lsdException w:name="HTML Top of Form" w:semiHidden="1" w:unhideWhenUsed="1"/>
-    <w:lsdException w:name="HTML Bottom of Form" w:semiHidden="1" w:unhideWhenUsed="1"/>
-    <w:lsdException w:name="Normal (Web)" w:semiHidden="1" w:unhideWhenUsed="1"/>
-    <w:lsdException w:name="HTML Acronym" w:semiHidden="1" w:unhideWhenUsed="1"/>
-    <w:lsdException w:name="HTML Address" w:semiHidden="1" w:unhideWhenUsed="1"/>
-    <w:lsdException w:name="HTML Cite" w:semiHidden="1" w:unhideWhenUsed="1"/>
-    <w:lsdException w:name="HTML Code" w:semiHidden="1" w:unhideWhenUsed="1"/>
-    <w:lsdException w:name="HTML Definition" w:semiHidden="1" w:unhideWhenUsed="1"/>
-    <w:lsdException w:name="HTML Keyboard" w:semiHidden="1" w:unhideWhenUsed="1"/>
-    <w:lsdException w:name="HTML Preformatted" w:semiHidden="1" w:unhideWhenUsed="1"/>
-    <w:lsdException w:name="HTML Sample" w:semiHidden="1" w:unhideWhenUsed="1"/>
-    <w:lsdException w:name="HTML Typewriter" w:semiHidden="1" w:unhideWhenUsed="1"/>
-    <w:lsdException w:name="HTML Variable" w:semiHidden="1" w:unhideWhenUsed="1"/>
-    <w:lsdException w:name="Normal Table" w:semiHidden="1" w:unhideWhenUsed="1"/>
-    <w:lsdException w:name="annotation subject" w:semiHidden="1" w:unhideWhenUsed="1"/>
-    <w:lsdException w:name="No List" w:semiHidden="1" w:unhideWhenUsed="1"/>
-    <w:lsdException w:name="Outline List 1" w:semiHidden="1" w:unhideWhenUsed="1"/>
-    <w:lsdException w:name="Outline List 2" w:semiHidden="1" w:unhideWhenUsed="1"/>
-    <w:lsdException w:name="Outline List 3" w:semiHidden="1" w:unhideWhenUsed="1"/>
-    <w:lsdException w:name="Table Simple 1" w:semiHidden="1" w:unhideWhenUsed="1"/>
-    <w:lsdException w:name="Table Simple 2" w:semiHidden="1" w:unhideWhenUsed="1"/>
-    <w:lsdException w:name="Table Simple 3" w:semiHidden="1" w:unhideWhenUsed="1"/>
-    <w:lsdException w:name="Table Classic 1" w:semiHidden="1" w:unhideWhenUsed="1"/>
-    <w:lsdException w:name="Table Classic 2" w:semiHidden="1" w:unhideWhenUsed="1"/>
-    <w:lsdException w:name="Table Classic 3" w:semiHidden="1" w:unhideWhenUsed="1"/>
-    <w:lsdException w:name="Table Classic 4" w:semiHidden="1" w:unhideWhenUsed="1"/>
-    <w:lsdException w:name="Table Colorful 1" w:semiHidden="1" w:unhideWhenUsed="1"/>
-    <w:lsdException w:name="Table Colorful 2" w:semiHidden="1" w:unhideWhenUsed="1"/>
-    <w:lsdException w:name="Table Colorful 3" w:semiHidden="1" w:unhideWhenUsed="1"/>
-    <w:lsdException w:name="Table Columns 1" w:semiHidden="1" w:unhideWhenUsed="1"/>
-    <w:lsdException w:name="Table Columns 2" w:semiHidden="1" w:unhideWhenUsed="1"/>
-    <w:lsdException w:name="Table Columns 3" w:semiHidden="1" w:unhideWhenUsed="1"/>
-    <w:lsdException w:name="Table Columns 4" w:semiHidden="1" w:unhideWhenUsed="1"/>
-    <w:lsdException w:name="Table Columns 5" w:semiHidden="1" w:unhideWhenUsed="1"/>
-    <w:lsdException w:name="Table Grid 1" w:semiHidden="1" w:unhideWhenUsed="1"/>
-    <w:lsdException w:name="Table Grid 2" w:semiHidden="1" w:unhideWhenUsed="1"/>
-    <w:lsdException w:name="Table Grid 3" w:semiHidden="1" w:unhideWhenUsed="1"/>
-    <w:lsdException w:name="Table Grid 4" w:semiHidden="1" w:unhideWhenUsed="1"/>
-    <w:lsdException w:name="Table Grid 5" w:semiHidden="1" w:unhideWhenUsed="1"/>
-    <w:lsdException w:name="Table Grid 6" w:semiHidden="1" w:unhideWhenUsed="1"/>
-    <w:lsdException w:name="Table Grid 7" w:semiHidden="1" w:unhideWhenUsed="1"/>
-    <w:lsdException w:name="Table Grid 8" w:semiHidden="1" w:unhideWhenUsed="1"/>
-    <w:lsdException w:name="Table List 1" w:semiHidden="1" w:unhideWhenUsed="1"/>
-    <w:lsdException w:name="Table List 2" w:semiHidden="1" w:unhideWhenUsed="1"/>
-    <w:lsdException w:name="Table List 3" w:semiHidden="1" w:unhideWhenUsed="1"/>
-    <w:lsdException w:name="Table List 4" w:semiHidden="1" w:unhideWhenUsed="1"/>
-    <w:lsdException w:name="Table List 5" w:semiHidden="1" w:unhideWhenUsed="1"/>
-    <w:lsdException w:name="Table List 6" w:semiHidden="1" w:unhideWhenUsed="1"/>
-    <w:lsdException w:name="Table List 7" w:semiHidden="1" w:unhideWhenUsed="1"/>
-    <w:lsdException w:name="Table List 8" w:semiHidden="1" w:unhideWhenUsed="1"/>
-    <w:lsdException w:name="Table 3D effects 1" w:semiHidden="1" w:unhideWhenUsed="1"/>
-    <w:lsdException w:name="Table 3D effects 2" w:semiHidden="1" w:unhideWhenUsed="1"/>
-    <w:lsdException w:name="Table 3D effects 3" w:semiHidden="1" w:unhideWhenUsed="1"/>
-    <w:lsdException w:name="Table Contemporary" w:semiHidden="1" w:unhideWhenUsed="1"/>
-    <w:lsdException w:name="Table Elegant" w:semiHidden="1" w:unhideWhenUsed="1"/>
-    <w:lsdException w:name="Table Professional" w:semiHidden="1" w:unhideWhenUsed="1"/>
-    <w:lsdException w:name="Table Subtle 1" w:semiHidden="1" w:unhideWhenUsed="1"/>
-    <w:lsdException w:name="Table Subtle 2" w:semiHidden="1" w:unhideWhenUsed="1"/>
-    <w:lsdException w:name="Table Web 1" w:semiHidden="1" w:unhideWhenUsed="1"/>
-    <w:lsdException w:name="Table Web 2" w:semiHidden="1" w:unhideWhenUsed="1"/>
-    <w:lsdException w:name="Table Web 3" w:semiHidden="1" w:unhideWhenUsed="1"/>
-    <w:lsdException w:name="Balloon Text" w:semiHidden="1" w:unhideWhenUsed="1"/>
-    <w:lsdException w:name="Table Grid" w:uiPriority="39"/>
-    <w:lsdException w:name="Table Theme" w:semiHidden="1" w:unhideWhenUsed="1"/>
-    <w:lsdException w:name="Placeholder Text" w:semiHidden="1"/>
-    <w:lsdException w:name="No Spacing" w:uiPriority="1" w:qFormat="1"/>
-    <w:lsdException w:name="Light Shading" w:uiPriority="60"/>
-    <w:lsdException w:name="Light List" w:uiPriority="61"/>
-    <w:lsdException w:name="Light Grid" w:uiPriority="62"/>
-    <w:lsdException w:name="Medium Shading 1" w:uiPriority="63"/>
-    <w:lsdException w:name="Medium Shading 2" w:uiPriority="64"/>
-    <w:lsdException w:name="Medium List 1" w:uiPriority="65"/>
-    <w:lsdException w:name="Medium List 2" w:uiPriority="66"/>
-    <w:lsdException w:name="Medium Grid 1" w:uiPriority="67"/>
-    <w:lsdException w:name="Medium Grid 2" w:uiPriority="68"/>
-    <w:lsdException w:name="Medium Grid 3" w:uiPriority="69"/>
-    <w:lsdException w:name="Dark List" w:uiPriority="70"/>
-    <w:lsdException w:name="Colorful Shading" w:uiPriority="71"/>
-    <w:lsdException w:name="Colorful List" w:uiPriority="72"/>
-    <w:lsdException w:name="Colorful Grid" w:uiPriority="73"/>
-    <w:lsdException w:name="Light Shading Accent 1" w:uiPriority="60"/>
-    <w:lsdException w:name="Light List Accent 1" w:uiPriority="61"/>
-    <w:lsdException w:name="Light Grid Accent 1" w:uiPriority="62"/>
-    <w:lsdException w:name="Medium Shading 1 Accent 1" w:uiPriority="63"/>
-    <w:lsdException w:name="Medium Shading 2 Accent 1" w:uiPriority="64"/>
-    <w:lsdException w:name="Medium List 1 Accent 1" w:uiPriority="65"/>
-    <w:lsdException w:name="Revision" w:semiHidden="1"/>
-    <w:lsdException w:name="List Paragraph" w:uiPriority="34" w:qFormat="1"/>
-    <w:lsdException w:name="Quote" w:uiPriority="29" w:qFormat="1"/>
-    <w:lsdException w:name="Intense Quote" w:uiPriority="30" w:qFormat="1"/>
-    <w:lsdException w:name="Medium List 2 Accent 1" w:uiPriority="66"/>
-    <w:lsdException w:name="Medium Grid 1 Accent 1" w:uiPriority="67"/>
-    <w:lsdException w:name="Medium Grid 2 Accent 1" w:uiPriority="68"/>
-    <w:lsdException w:name="Medium Grid 3 Accent 1" w:uiPriority="69"/>
-    <w:lsdException w:name="Dark List Accent 1" w:uiPriority="70"/>
-    <w:lsdException w:name="Colorful Shading Accent 1" w:uiPriority="71"/>
-    <w:lsdException w:name="Colorful List Accent 1" w:uiPriority="72"/>
-    <w:lsdException w:name="Colorful Grid Accent 1" w:uiPriority="73"/>
-    <w:lsdException w:name="Light Shading Accent 2" w:uiPriority="60"/>
-    <w:lsdException w:name="Light List Accent 2" w:uiPriority="61"/>
-    <w:lsdException w:name="Light Grid Accent 2" w:uiPriority="62"/>
-    <w:lsdException w:name="Medium Shading 1 Accent 2" w:uiPriority="63"/>
-    <w:lsdException w:name="Medium Shading 2 Accent 2" w:uiPriority="64"/>
-    <w:lsdException w:name="Medium List 1 Accent 2" w:uiPriority="65"/>
-    <w:lsdException w:name="Medium List 2 Accent 2" w:uiPriority="66"/>
-    <w:lsdException w:name="Medium Grid 1 Accent 2" w:uiPriority="67"/>
-    <w:lsdException w:name="Medium Grid 2 Accent 2" w:uiPriority="68"/>
-    <w:lsdException w:name="Medium Grid 3 Accent 2" w:uiPriority="69"/>
-    <w:lsdException w:name="Dark List Accent 2" w:uiPriority="70"/>
-    <w:lsdException w:name="Colorful Shading Accent 2" w:uiPriority="71"/>
-    <w:lsdException w:name="Colorful List Accent 2" w:uiPriority="72"/>
-    <w:lsdException w:name="Colorful Grid Accent 2" w:uiPriority="73"/>
-    <w:lsdException w:name="Light Shading Accent 3" w:uiPriority="60"/>
-    <w:lsdException w:name="Light List Accent 3" w:uiPriority="61"/>
-    <w:lsdException w:name="Light Grid Accent 3" w:uiPriority="62"/>
-    <w:lsdException w:name="Medium Shading 1 Accent 3" w:uiPriority="63"/>
-    <w:lsdException w:name="Medium Shading 2 Accent 3" w:uiPriority="64"/>
-    <w:lsdException w:name="Medium List 1 Accent 3" w:uiPriority="65"/>
-    <w:lsdException w:name="Medium List 2 Accent 3" w:uiPriority="66"/>
-    <w:lsdException w:name="Medium Grid 1 Accent 3" w:uiPriority="67"/>
-    <w:lsdException w:name="Medium Grid 2 Accent 3" w:uiPriority="68"/>
-    <w:lsdException w:name="Medium Grid 3 Accent 3" w:uiPriority="69"/>
-    <w:lsdException w:name="Dark List Accent 3" w:uiPriority="70"/>
-    <w:lsdException w:name="Colorful Shading Accent 3" w:uiPriority="71"/>
-    <w:lsdException w:name="Colorful List Accent 3" w:uiPriority="72"/>
-    <w:lsdException w:name="Colorful Grid Accent 3" w:uiPriority="73"/>
-    <w:lsdException w:name="Light Shading Accent 4" w:uiPriority="60"/>
-    <w:lsdException w:name="Light List Accent 4" w:uiPriority="61"/>
-    <w:lsdException w:name="Light Grid Accent 4" w:uiPriority="62"/>
-    <w:lsdException w:name="Medium Shading 1 Accent 4" w:uiPriority="63"/>
-    <w:lsdException w:name="Medium Shading 2 Accent 4" w:uiPriority="64"/>
-    <w:lsdException w:name="Medium List 1 Accent 4" w:uiPriority="65"/>
-    <w:lsdException w:name="Medium List 2 Accent 4" w:uiPriority="66"/>
-    <w:lsdException w:name="Medium Grid 1 Accent 4" w:uiPriority="67"/>
-    <w:lsdException w:name="Medium Grid 2 Accent 4" w:uiPriority="68"/>
-    <w:lsdException w:name="Medium Grid 3 Accent 4" w:uiPriority="69"/>
-    <w:lsdException w:name="Dark List Accent 4" w:uiPriority="70"/>
-    <w:lsdException w:name="Colorful Shading Accent 4" w:uiPriority="71"/>
-    <w:lsdException w:name="Colorful List Accent 4" w:uiPriority="72"/>
-    <w:lsdException w:name="Colorful Grid Accent 4" w:uiPriority="73"/>
-    <w:lsdException w:name="Light Shading Accent 5" w:uiPriority="60"/>
-    <w:lsdException w:name="Light List Accent 5" w:uiPriority="61"/>
-    <w:lsdException w:name="Light Grid Accent 5" w:uiPriority="62"/>
-    <w:lsdException w:name="Medium Shading 1 Accent 5" w:uiPriority="63"/>
-    <w:lsdException w:name="Medium Shading 2 Accent 5" w:uiPriority="64"/>
-    <w:lsdException w:name="Medium List 1 Accent 5" w:uiPriority="65"/>
-    <w:lsdException w:name="Medium List 2 Accent 5" w:uiPriority="66"/>
-    <w:lsdException w:name="Medium Grid 1 Accent 5" w:uiPriority="67"/>
-    <w:lsdException w:name="Medium Grid 2 Accent 5" w:uiPriority="68"/>
-    <w:lsdException w:name="Medium Grid 3 Accent 5" w:uiPriority="69"/>
-    <w:lsdException w:name="Dark List Accent 5" w:uiPriority="70"/>
-    <w:lsdException w:name="Colorful Shading Accent 5" w:uiPriority="71"/>
-    <w:lsdException w:name="Colorful List Accent 5" w:uiPriority="72"/>
-    <w:lsdException w:name="Colorful Grid Accent 5" w:uiPriority="73"/>
-    <w:lsdException w:name="Light Shading Accent 6" w:uiPriority="60"/>
-    <w:lsdException w:name="Light List Accent 6" w:uiPriority="61"/>
-    <w:lsdException w:name="Light Grid Accent 6" w:uiPriority="62"/>
-    <w:lsdException w:name="Medium Shading 1 Accent 6" w:uiPriority="63"/>
-    <w:lsdException w:name="Medium Shading 2 Accent 6" w:uiPriority="64"/>
-    <w:lsdException w:name="Medium List 1 Accent 6" w:uiPriority="65"/>
-    <w:lsdException w:name="Medium List 2 Accent 6" w:uiPriority="66"/>
-    <w:lsdException w:name="Medium Grid 1 Accent 6" w:uiPriority="67"/>
-    <w:lsdException w:name="Medium Grid 2 Accent 6" w:uiPriority="68"/>
-    <w:lsdException w:name="Medium Grid 3 Accent 6" w:uiPriority="69"/>
-    <w:lsdException w:name="Dark List Accent 6" w:uiPriority="70"/>
-    <w:lsdException w:name="Colorful Shading Accent 6" w:uiPriority="71"/>
-    <w:lsdException w:name="Colorful List Accent 6" w:uiPriority="72"/>
-    <w:lsdException w:name="Colorful Grid Accent 6" w:uiPriority="73"/>
-    <w:lsdException w:name="Subtle Emphasis" w:uiPriority="19" w:qFormat="1"/>
-    <w:lsdException w:name="Intense Emphasis" w:uiPriority="21" w:qFormat="1"/>
-    <w:lsdException w:name="Subtle Reference" w:uiPriority="31" w:qFormat="1"/>
-    <w:lsdException w:name="Intense Reference" w:uiPriority="32" w:qFormat="1"/>
-    <w:lsdException w:name="Book Title" w:uiPriority="33" w:qFormat="1"/>
-    <w:lsdException w:name="Bibliography" w:semiHidden="1" w:uiPriority="37" w:unhideWhenUsed="1"/>
-    <w:lsdException w:name="TOC Heading" w:semiHidden="1" w:uiPriority="39" w:unhideWhenUsed="1" w:qFormat="1"/>
-    <w:lsdException w:name="Plain Table 1" w:uiPriority="41"/>
-    <w:lsdException w:name="Plain Table 2" w:uiPriority="42"/>
-    <w:lsdException w:name="Plain Table 3" w:uiPriority="43"/>
-    <w:lsdException w:name="Plain Table 4" w:uiPriority="44"/>
-    <w:lsdException w:name="Plain Table 5" w:uiPriority="45"/>
-    <w:lsdException w:name="Grid Table Light" w:uiPriority="40"/>
-    <w:lsdException w:name="Grid Table 1 Light" w:uiPriority="46"/>
-    <w:lsdException w:name="Grid Table 2" w:uiPriority="47"/>
-    <w:lsdException w:name="Grid Table 3" w:uiPriority="48"/>
-    <w:lsdException w:name="Grid Table 4" w:uiPriority="49"/>
-    <w:lsdException w:name="Grid Table 5 Dark" w:uiPriority="50"/>
-    <w:lsdException w:name="Grid Table 6 Colorful" w:uiPriority="51"/>
-    <w:lsdException w:name="Grid Table 7 Colorful" w:uiPriority="52"/>
-    <w:lsdException w:name="Grid Table 1 Light Accent 1" w:uiPriority="46"/>
-    <w:lsdException w:name="Grid Table 2 Accent 1" w:uiPriority="47"/>
-    <w:lsdException w:name="Grid Table 3 Accent 1" w:uiPriority="48"/>
-    <w:lsdException w:name="Grid Table 4 Accent 1" w:uiPriority="49"/>
-    <w:lsdException w:name="Grid Table 5 Dark Accent 1" w:uiPriority="50"/>
-    <w:lsdException w:name="Grid Table 6 Colorful Accent 1" w:uiPriority="51"/>
-    <w:lsdException w:name="Grid Table 7 Colorful Accent 1" w:uiPriority="52"/>
-    <w:lsdException w:name="Grid Table 1 Light Accent 2" w:uiPriority="46"/>
-    <w:lsdException w:name="Grid Table 2 Accent 2" w:uiPriority="47"/>
-    <w:lsdException w:name="Grid Table 3 Accent 2" w:uiPriority="48"/>
-    <w:lsdException w:name="Grid Table 4 Accent 2" w:uiPriority="49"/>
-    <w:lsdException w:name="Grid Table 5 Dark Accent 2" w:uiPriority="50"/>
-    <w:lsdException w:name="Grid Table 6 Colorful Accent 2" w:uiPriority="51"/>
-    <w:lsdException w:name="Grid Table 7 Colorful Accent 2" w:uiPriority="52"/>
-    <w:lsdException w:name="Grid Table 1 Light Accent 3" w:uiPriority="46"/>
-    <w:lsdException w:name="Grid Table 2 Accent 3" w:uiPriority="47"/>
-    <w:lsdException w:name="Grid Table 3 Accent 3" w:uiPriority="48"/>
-    <w:lsdException w:name="Grid Table 4 Accent 3" w:uiPriority="49"/>
-    <w:lsdException w:name="Grid Table 5 Dark Accent 3" w:uiPriority="50"/>
-    <w:lsdException w:name="Grid Table 6 Colorful Accent 3" w:uiPriority="51"/>
-    <w:lsdException w:name="Grid Table 7 Colorful Accent 3" w:uiPriority="52"/>
-    <w:lsdException w:name="Grid Table 1 Light Accent 4" w:uiPriority="46"/>
-    <w:lsdException w:name="Grid Table 2 Accent 4" w:uiPriority="47"/>
-    <w:lsdException w:name="Grid Table 3 Accent 4" w:uiPriority="48"/>
-    <w:lsdException w:name="Grid Table 4 Accent 4" w:uiPriority="49"/>
-    <w:lsdException w:name="Grid Table 5 Dark Accent 4" w:uiPriority="50"/>
-    <w:lsdException w:name="Grid Table 6 Colorful Accent 4" w:uiPriority="51"/>
-    <w:lsdException w:name="Grid Table 7 Colorful Accent 4" w:uiPriority="52"/>
-    <w:lsdException w:name="Grid Table 1 Light Accent 5" w:uiPriority="46"/>
-    <w:lsdException w:name="Grid Table 2 Accent 5" w:uiPriority="47"/>
-    <w:lsdException w:name="Grid Table 3 Accent 5" w:uiPriority="48"/>
-    <w:lsdException w:name="Grid Table 4 Accent 5" w:uiPriority="49"/>
-    <w:lsdException w:name="Grid Table 5 Dark Accent 5" w:uiPriority="50"/>
-    <w:lsdException w:name="Grid Table 6 Colorful Accent 5" w:uiPriority="51"/>
-    <w:lsdException w:name="Grid Table 7 Colorful Accent 5" w:uiPriority="52"/>
-    <w:lsdException w:name="Grid Table 1 Light Accent 6" w:uiPriority="46"/>
-    <w:lsdException w:name="Grid Table 2 Accent 6" w:uiPriority="47"/>
-    <w:lsdException w:name="Grid Table 3 Accent 6" w:uiPriority="48"/>
-    <w:lsdException w:name="Grid Table 4 Accent 6" w:uiPriority="49"/>
-    <w:lsdException w:name="Grid Table 5 Dark Accent 6" w:uiPriority="50"/>
-    <w:lsdException w:name="Grid Table 6 Colorful Accent 6" w:uiPriority="51"/>
-    <w:lsdException w:name="Grid Table 7 Colorful Accent 6" w:uiPriority="52"/>
-    <w:lsdException w:name="List Table 1 Light" w:uiPriority="46"/>
-    <w:lsdException w:name="List Table 2" w:uiPriority="47"/>
-    <w:lsdException w:name="List Table 3" w:uiPriority="48"/>
-    <w:lsdException w:name="List Table 4" w:uiPriority="49"/>
-    <w:lsdException w:name="List Table 5 Dark" w:uiPriority="50"/>
-    <w:lsdException w:name="List Table 6 Colorful" w:uiPriority="51"/>
-    <w:lsdException w:name="List Table 7 Colorful" w:uiPriority="52"/>
-    <w:lsdException w:name="List Table 1 Light Accent 1" w:uiPriority="46"/>
-    <w:lsdException w:name="List Table 2 Accent 1" w:uiPriority="47"/>
-    <w:lsdException w:name="List Table 3 Accent 1" w:uiPriority="48"/>
-    <w:lsdException w:name="List Table 4 Accent 1" w:uiPriority="49"/>
-    <w:lsdException w:name="List Table 5 Dark Accent 1" w:uiPriority="50"/>
-    <w:lsdException w:name="List Table 6 Colorful Accent 1" w:uiPriority="51"/>
-    <w:lsdException w:name="List Table 7 Colorful Accent 1" w:uiPriority="52"/>
-    <w:lsdException w:name="List Table 1 Light Accent 2" w:uiPriority="46"/>
-    <w:lsdException w:name="List Table 2 Accent 2" w:uiPriority="47"/>
-    <w:lsdException w:name="List Table 3 Accent 2" w:uiPriority="48"/>
-    <w:lsdException w:name="List Table 4 Accent 2" w:uiPriority="49"/>
-    <w:lsdException w:name="List Table 5 Dark Accent 2" w:uiPriority="50"/>
-    <w:lsdException w:name="List Table 6 Colorful Accent 2" w:uiPriority="51"/>
-    <w:lsdException w:name="List Table 7 Colorful Accent 2" w:uiPriority="52"/>
-    <w:lsdException w:name="List Table 1 Light Accent 3" w:uiPriority="46"/>
-    <w:lsdException w:name="List Table 2 Accent 3" w:uiPriority="47"/>
-    <w:lsdException w:name="List Table 3 Accent 3" w:uiPriority="48"/>
-    <w:lsdException w:name="List Table 4 Accent 3" w:uiPriority="49"/>
-    <w:lsdException w:name="List Table 5 Dark Accent 3" w:uiPriority="50"/>
-    <w:lsdException w:name="List Table 6 Colorful Accent 3" w:uiPriority="51"/>
-    <w:lsdException w:name="List Table 7 Colorful Accent 3" w:uiPriority="52"/>
-    <w:lsdException w:name="List Table 1 Light Accent 4" w:uiPriority="46"/>
-    <w:lsdException w:name="List Table 2 Accent 4" w:uiPriority="47"/>
-    <w:lsdException w:name="List Table 3 Accent 4" w:uiPriority="48"/>
-    <w:lsdException w:name="List Table 4 Accent 4" w:uiPriority="49"/>
-    <w:lsdException w:name="List Table 5 Dark Accent 4" w:uiPriority="50"/>
-    <w:lsdException w:name="List Table 6 Colorful Accent 4" w:uiPriority="51"/>
-    <w:lsdException w:name="List Table 7 Colorful Accent 4" w:uiPriority="52"/>
-    <w:lsdException w:name="List Table 1 Light Accent 5" w:uiPriority="46"/>
-    <w:lsdException w:name="List Table 2 Accent 5" w:uiPriority="47"/>
-    <w:lsdException w:name="List Table 3 Accent 5" w:uiPriority="48"/>
-    <w:lsdException w:name="List Table 4 Accent 5" w:uiPriority="49"/>
-    <w:lsdException w:name="List Table 5 Dark Accent 5" w:uiPriority="50"/>
-    <w:lsdException w:name="List Table 6 Colorful Accent 5" w:uiPriority="51"/>
-    <w:lsdException w:name="List Table 7 Colorful Accent 5" w:uiPriority="52"/>
-    <w:lsdException w:name="List Table 1 Light Accent 6" w:uiPriority="46"/>
-    <w:lsdException w:name="List Table 2 Accent 6" w:uiPriority="47"/>
-    <w:lsdException w:name="List Table 3 Accent 6" w:uiPriority="48"/>
-    <w:lsdException w:name="List Table 4 Accent 6" w:uiPriority="49"/>
-    <w:lsdException w:name="List Table 5 Dark Accent 6" w:uiPriority="50"/>
-    <w:lsdException w:name="List Table 6 Colorful Accent 6" w:uiPriority="51"/>
-    <w:lsdException w:name="List Table 7 Colorful Accent 6" w:uiPriority="52"/>
-  </w:latentStyles>
-  <w:style w:type="paragraph" w:default="1" w:styleId="Normal">
-    <w:name w:val="Normal"/>
-    <w:qFormat/>
-  </w:style>
-  <w:style w:type="character" w:default="1" w:styleId="Fuentedeprrafopredeter">
-    <w:name w:val="Default Paragraph Font"/>
-    <w:uiPriority w:val="1"/>
-    <w:semiHidden/>
-    <w:unhideWhenUsed/>
-  </w:style>
-  <w:style w:type="table" w:default="1" w:styleId="Tablanormal">
-    <w:name w:val="Normal Table"/>
-    <w:uiPriority w:val="99"/>
-    <w:semiHidden/>
-    <w:unhideWhenUsed/>
-    <w:tblPr>
-      <w:tblInd w:w="0" w:type="dxa"/>
-      <w:tblCellMar>
-        <w:top w:w="0" w:type="dxa"/>
-        <w:left w:w="108" w:type="dxa"/>
-        <w:bottom w:w="0" w:type="dxa"/>
-        <w:right w:w="108" w:type="dxa"/>
-      </w:tblCellMar>
-    </w:tblPr>
-  </w:style>
-  <w:style w:type="numbering" w:default="1" w:styleId="Sinlista">
-    <w:name w:val="No List"/>
-    <w:uiPriority w:val="99"/>
-    <w:semiHidden/>
-    <w:unhideWhenUsed/>
-  </w:style>
-  <w:style w:type="character" w:styleId="Textodelmarcadordeposicin">
-    <w:name w:val="Placeholder Text"/>
-    <w:basedOn w:val="Fuentedeprrafopredeter"/>
-    <w:uiPriority w:val="99"/>
-    <w:semiHidden/>
-    <w:rsid w:val="00EB3749"/>
-    <w:rPr>
-      <w:color w:val="808080"/>
-    </w:rPr>
-  </w:style>
-</w:styles>
-</file>
-
-<file path=word/glossary/webSettings.xml><?xml version="1.0" encoding="utf-8"?>
-<w:webSettings xmlns:mc="http://schemas.openxmlformats.org/markup-compatibility/2006" xmlns:r="http://schemas.openxmlformats.org/officeDocument/2006/relationships" xmlns:w="http://schemas.openxmlformats.org/wordprocessingml/2006/main" xmlns:w14="http://schemas.microsoft.com/office/word/2010/wordml" xmlns:w15="http://schemas.microsoft.com/office/word/2012/wordml" xmlns:w16se="http://schemas.microsoft.com/office/word/2015/wordml/symex" mc:Ignorable="w14 w15 w16se">
-  <w:optimizeForBrowser/>
-  <w:allowPNG/>
-</w:webSettings>
-</file>
-
 <file path=word/theme/theme1.xml><?xml version="1.0" encoding="utf-8"?>
 <a:theme xmlns:a="http://schemas.openxmlformats.org/drawingml/2006/main" name="Office Theme">
   <a:themeElements>
@@ -41273,7 +40725,7 @@
 </file>
 
 <file path=customXml/itemProps1.xml><?xml version="1.0" encoding="utf-8"?>
-<ds:datastoreItem xmlns:ds="http://schemas.openxmlformats.org/officeDocument/2006/customXml" ds:itemID="{7F4630D9-DF55-4B99-BC55-6BA2ED70A43F}">
+<ds:datastoreItem xmlns:ds="http://schemas.openxmlformats.org/officeDocument/2006/customXml" ds:itemID="{0EEEAF86-C151-4E81-B67A-5F83155E7528}">
   <ds:schemaRefs>
     <ds:schemaRef ds:uri="http://schemas.openxmlformats.org/officeDocument/2006/bibliography"/>
   </ds:schemaRefs>

</xml_diff>